<commit_message>
agrego salida del ant
</commit_message>
<xml_diff>
--- a/documentos/Informes/Entrega 4 - 2016-06-27/TP_ALGORITMOS_EntregaFinal.docx
+++ b/documentos/Informes/Entrega 4 - 2016-06-27/TP_ALGORITMOS_EntregaFinal.docx
@@ -135,7 +135,7 @@
       <w:tblPr>
         <w:tblW w:w="9360" w:type="dxa"/>
         <w:jc w:val="left"/>
-        <w:tblInd w:w="-72" w:type="dxa"/>
+        <w:tblInd w:w="-81" w:type="dxa"/>
         <w:tblBorders>
           <w:top w:val="single" w:sz="8" w:space="0" w:color="000001"/>
           <w:left w:val="single" w:sz="8" w:space="0" w:color="000001"/>
@@ -146,7 +146,7 @@
         </w:tblBorders>
         <w:tblCellMar>
           <w:top w:w="55" w:type="dxa"/>
-          <w:left w:w="45" w:type="dxa"/>
+          <w:left w:w="35" w:type="dxa"/>
           <w:bottom w:w="55" w:type="dxa"/>
           <w:right w:w="55" w:type="dxa"/>
         </w:tblCellMar>
@@ -172,7 +172,7 @@
             </w:tcBorders>
             <w:shd w:color="auto" w:fill="auto" w:val="clear"/>
             <w:tcMar>
-              <w:left w:w="45" w:type="dxa"/>
+              <w:left w:w="35" w:type="dxa"/>
             </w:tcMar>
           </w:tcPr>
           <w:p>
@@ -207,7 +207,7 @@
             </w:tcBorders>
             <w:shd w:color="auto" w:fill="auto" w:val="clear"/>
             <w:tcMar>
-              <w:left w:w="45" w:type="dxa"/>
+              <w:left w:w="35" w:type="dxa"/>
             </w:tcMar>
           </w:tcPr>
           <w:p>
@@ -242,7 +242,7 @@
             </w:tcBorders>
             <w:shd w:color="auto" w:fill="auto" w:val="clear"/>
             <w:tcMar>
-              <w:left w:w="45" w:type="dxa"/>
+              <w:left w:w="35" w:type="dxa"/>
             </w:tcMar>
           </w:tcPr>
           <w:p>
@@ -280,7 +280,7 @@
             </w:tcBorders>
             <w:shd w:color="auto" w:fill="auto" w:val="clear"/>
             <w:tcMar>
-              <w:left w:w="45" w:type="dxa"/>
+              <w:left w:w="35" w:type="dxa"/>
             </w:tcMar>
           </w:tcPr>
           <w:p>
@@ -311,7 +311,7 @@
             </w:tcBorders>
             <w:shd w:color="auto" w:fill="auto" w:val="clear"/>
             <w:tcMar>
-              <w:left w:w="45" w:type="dxa"/>
+              <w:left w:w="35" w:type="dxa"/>
             </w:tcMar>
           </w:tcPr>
           <w:p>
@@ -342,7 +342,7 @@
             </w:tcBorders>
             <w:shd w:color="auto" w:fill="auto" w:val="clear"/>
             <w:tcMar>
-              <w:left w:w="45" w:type="dxa"/>
+              <w:left w:w="35" w:type="dxa"/>
             </w:tcMar>
           </w:tcPr>
           <w:p>
@@ -376,7 +376,7 @@
             </w:tcBorders>
             <w:shd w:color="auto" w:fill="auto" w:val="clear"/>
             <w:tcMar>
-              <w:left w:w="45" w:type="dxa"/>
+              <w:left w:w="35" w:type="dxa"/>
             </w:tcMar>
           </w:tcPr>
           <w:p>
@@ -407,7 +407,7 @@
             </w:tcBorders>
             <w:shd w:color="auto" w:fill="auto" w:val="clear"/>
             <w:tcMar>
-              <w:left w:w="45" w:type="dxa"/>
+              <w:left w:w="35" w:type="dxa"/>
             </w:tcMar>
           </w:tcPr>
           <w:p>
@@ -438,7 +438,7 @@
             </w:tcBorders>
             <w:shd w:color="auto" w:fill="auto" w:val="clear"/>
             <w:tcMar>
-              <w:left w:w="45" w:type="dxa"/>
+              <w:left w:w="35" w:type="dxa"/>
             </w:tcMar>
           </w:tcPr>
           <w:p>
@@ -474,7 +474,7 @@
             </w:tcBorders>
             <w:shd w:color="auto" w:fill="auto" w:val="clear"/>
             <w:tcMar>
-              <w:left w:w="45" w:type="dxa"/>
+              <w:left w:w="35" w:type="dxa"/>
             </w:tcMar>
           </w:tcPr>
           <w:p>
@@ -505,7 +505,7 @@
             </w:tcBorders>
             <w:shd w:color="auto" w:fill="auto" w:val="clear"/>
             <w:tcMar>
-              <w:left w:w="45" w:type="dxa"/>
+              <w:left w:w="35" w:type="dxa"/>
             </w:tcMar>
           </w:tcPr>
           <w:p>
@@ -536,7 +536,7 @@
             </w:tcBorders>
             <w:shd w:color="auto" w:fill="auto" w:val="clear"/>
             <w:tcMar>
-              <w:left w:w="45" w:type="dxa"/>
+              <w:left w:w="35" w:type="dxa"/>
             </w:tcMar>
           </w:tcPr>
           <w:p>
@@ -2276,7 +2276,10 @@
         </w:rPr>
       </w:pPr>
       <w:r>
-        <w:rPr/>
+        <w:rPr>
+          <w:rFonts w:ascii="Verdana" w:hAnsi="Verdana"/>
+          <w:b/>
+        </w:rPr>
       </w:r>
       <w:r>
         <w:br w:type="page"/>
@@ -2935,7 +2938,9 @@
         </w:rPr>
       </w:pPr>
       <w:r>
-        <w:rPr/>
+        <w:rPr>
+          <w:rFonts w:ascii="Verdana" w:hAnsi="Verdana"/>
+        </w:rPr>
       </w:r>
     </w:p>
     <w:p>
@@ -2948,7 +2953,9 @@
         </w:rPr>
       </w:pPr>
       <w:r>
-        <w:rPr/>
+        <w:rPr>
+          <w:rFonts w:ascii="Verdana" w:hAnsi="Verdana"/>
+        </w:rPr>
       </w:r>
     </w:p>
     <w:p>
@@ -2961,7 +2968,9 @@
         </w:rPr>
       </w:pPr>
       <w:r>
-        <w:rPr/>
+        <w:rPr>
+          <w:rFonts w:ascii="Verdana" w:hAnsi="Verdana"/>
+        </w:rPr>
       </w:r>
     </w:p>
     <w:p>
@@ -2974,7 +2983,9 @@
         </w:rPr>
       </w:pPr>
       <w:r>
-        <w:rPr/>
+        <w:rPr>
+          <w:rFonts w:ascii="Verdana" w:hAnsi="Verdana"/>
+        </w:rPr>
       </w:r>
     </w:p>
     <w:p>
@@ -3083,7 +3094,7 @@
       <w:r>
         <w:rPr/>
         <w:drawing>
-          <wp:anchor behindDoc="0" distT="0" distB="0" distL="0" distR="0" simplePos="0" locked="0" layoutInCell="1" allowOverlap="1" relativeHeight="8">
+          <wp:anchor behindDoc="0" distT="0" distB="0" distL="0" distR="0" simplePos="0" locked="0" layoutInCell="1" allowOverlap="1" relativeHeight="2">
             <wp:simplePos x="0" y="0"/>
             <wp:positionH relativeFrom="column">
               <wp:align>center</wp:align>
@@ -3482,7 +3493,7 @@
       <w:r>
         <w:rPr/>
         <w:drawing>
-          <wp:inline distT="0" distB="0" distL="19050" distR="7620">
+          <wp:inline distT="0" distB="0" distL="0" distR="0">
             <wp:extent cx="6107430" cy="7470775"/>
             <wp:effectExtent l="0" t="0" r="0" b="0"/>
             <wp:docPr id="2" name="Imagen 1" descr="C:\Users\joako\Desktop\Secuencia - Ataque.png"/>
@@ -3532,7 +3543,7 @@
       <w:r>
         <w:rPr/>
         <w:drawing>
-          <wp:inline distT="0" distB="0" distL="19050" distR="0">
+          <wp:inline distT="0" distB="0" distL="0" distR="0">
             <wp:extent cx="6099175" cy="2846705"/>
             <wp:effectExtent l="0" t="0" r="0" b="0"/>
             <wp:docPr id="3" name="Imagen 2" descr="C:\Users\joako\Desktop\Secuencia - Gana agarrando chispa.png"/>
@@ -3572,7 +3583,7 @@
       <w:r>
         <w:rPr/>
         <w:drawing>
-          <wp:inline distT="0" distB="0" distL="19050" distR="0">
+          <wp:inline distT="0" distB="0" distL="0" distR="0">
             <wp:extent cx="6116320" cy="6331585"/>
             <wp:effectExtent l="0" t="0" r="0" b="0"/>
             <wp:docPr id="4" name="Imagen 3" descr="C:\Users\joako\Desktop\Secuencia - Mover Algoformer.png"/>
@@ -3622,7 +3633,7 @@
       <w:r>
         <w:rPr/>
         <w:drawing>
-          <wp:inline distT="0" distB="0" distL="19050" distR="0">
+          <wp:inline distT="0" distB="0" distL="0" distR="0">
             <wp:extent cx="6116320" cy="3096895"/>
             <wp:effectExtent l="0" t="0" r="0" b="0"/>
             <wp:docPr id="5" name="Imagen 4" descr="C:\Users\joako\Desktop\Secuencia - Nuevo juego.png"/>
@@ -3832,6 +3843,2691 @@
       <w:r>
         <w:rPr/>
       </w:r>
+      <w:r>
+        <w:br w:type="page"/>
+      </w:r>
+    </w:p>
+    <w:p>
+      <w:pPr>
+        <w:pStyle w:val="Standard"/>
+        <w:spacing w:before="0" w:after="120"/>
+        <w:jc w:val="both"/>
+        <w:rPr/>
+      </w:pPr>
+      <w:r>
+        <w:rPr/>
+        <w:t>Salida de compilación utilizando ANT</w:t>
+      </w:r>
+    </w:p>
+    <w:p>
+      <w:pPr>
+        <w:pStyle w:val="Standard"/>
+        <w:spacing w:before="0" w:after="120"/>
+        <w:jc w:val="both"/>
+        <w:rPr/>
+      </w:pPr>
+      <w:r>
+        <w:rPr/>
+        <w:t>/home/nachox/workspace/Algoformers# ant</w:t>
+      </w:r>
+    </w:p>
+    <w:p>
+      <w:pPr>
+        <w:pStyle w:val="Standard"/>
+        <w:spacing w:before="0" w:after="120"/>
+        <w:jc w:val="both"/>
+        <w:rPr/>
+      </w:pPr>
+      <w:r>
+        <w:rPr/>
+        <w:t>Buildfile: /home/nachox/workspace/Algoformers/build.xml</w:t>
+      </w:r>
+    </w:p>
+    <w:p>
+      <w:pPr>
+        <w:pStyle w:val="Standard"/>
+        <w:spacing w:before="0" w:after="120"/>
+        <w:jc w:val="both"/>
+        <w:rPr/>
+      </w:pPr>
+      <w:r>
+        <w:rPr/>
+      </w:r>
+    </w:p>
+    <w:p>
+      <w:pPr>
+        <w:pStyle w:val="Standard"/>
+        <w:spacing w:before="0" w:after="120"/>
+        <w:jc w:val="both"/>
+        <w:rPr/>
+      </w:pPr>
+      <w:r>
+        <w:rPr/>
+        <w:t>setup:</w:t>
+      </w:r>
+    </w:p>
+    <w:p>
+      <w:pPr>
+        <w:pStyle w:val="Standard"/>
+        <w:spacing w:before="0" w:after="120"/>
+        <w:jc w:val="both"/>
+        <w:rPr/>
+      </w:pPr>
+      <w:r>
+        <w:rPr/>
+        <w:t xml:space="preserve">   </w:t>
+      </w:r>
+      <w:r>
+        <w:rPr/>
+        <w:t>[delete] Deleting directory /home/nachox/workspace/Algoformers/build</w:t>
+      </w:r>
+    </w:p>
+    <w:p>
+      <w:pPr>
+        <w:pStyle w:val="Standard"/>
+        <w:spacing w:before="0" w:after="120"/>
+        <w:jc w:val="both"/>
+        <w:rPr/>
+      </w:pPr>
+      <w:r>
+        <w:rPr/>
+        <w:t xml:space="preserve">    </w:t>
+      </w:r>
+      <w:r>
+        <w:rPr/>
+        <w:t>[mkdir] Created dir: /home/nachox/workspace/Algoformers/build</w:t>
+      </w:r>
+    </w:p>
+    <w:p>
+      <w:pPr>
+        <w:pStyle w:val="Standard"/>
+        <w:spacing w:before="0" w:after="120"/>
+        <w:jc w:val="both"/>
+        <w:rPr/>
+      </w:pPr>
+      <w:r>
+        <w:rPr/>
+        <w:t xml:space="preserve">    </w:t>
+      </w:r>
+      <w:r>
+        <w:rPr/>
+        <w:t>[mkdir] Created dir: /home/nachox/workspace/Algoformers/build/classes</w:t>
+      </w:r>
+    </w:p>
+    <w:p>
+      <w:pPr>
+        <w:pStyle w:val="Standard"/>
+        <w:spacing w:before="0" w:after="120"/>
+        <w:jc w:val="both"/>
+        <w:rPr/>
+      </w:pPr>
+      <w:r>
+        <w:rPr/>
+        <w:t xml:space="preserve">    </w:t>
+      </w:r>
+      <w:r>
+        <w:rPr/>
+        <w:t>[mkdir] Created dir: /home/nachox/workspace/Algoformers/build/tests</w:t>
+      </w:r>
+    </w:p>
+    <w:p>
+      <w:pPr>
+        <w:pStyle w:val="Standard"/>
+        <w:spacing w:before="0" w:after="120"/>
+        <w:jc w:val="both"/>
+        <w:rPr/>
+      </w:pPr>
+      <w:r>
+        <w:rPr/>
+        <w:t xml:space="preserve">    </w:t>
+      </w:r>
+      <w:r>
+        <w:rPr/>
+        <w:t>[mkdir] Created dir: /home/nachox/workspace/Algoformers/build/reports</w:t>
+      </w:r>
+    </w:p>
+    <w:p>
+      <w:pPr>
+        <w:pStyle w:val="Standard"/>
+        <w:spacing w:before="0" w:after="120"/>
+        <w:jc w:val="both"/>
+        <w:rPr/>
+      </w:pPr>
+      <w:r>
+        <w:rPr/>
+      </w:r>
+    </w:p>
+    <w:p>
+      <w:pPr>
+        <w:pStyle w:val="Standard"/>
+        <w:spacing w:before="0" w:after="120"/>
+        <w:jc w:val="both"/>
+        <w:rPr/>
+      </w:pPr>
+      <w:r>
+        <w:rPr/>
+        <w:t>download-ivy:</w:t>
+      </w:r>
+    </w:p>
+    <w:p>
+      <w:pPr>
+        <w:pStyle w:val="Standard"/>
+        <w:spacing w:before="0" w:after="120"/>
+        <w:jc w:val="both"/>
+        <w:rPr/>
+      </w:pPr>
+      <w:r>
+        <w:rPr/>
+        <w:t xml:space="preserve">     </w:t>
+      </w:r>
+      <w:r>
+        <w:rPr/>
+        <w:t>[echo] installing ivy...</w:t>
+      </w:r>
+    </w:p>
+    <w:p>
+      <w:pPr>
+        <w:pStyle w:val="Standard"/>
+        <w:spacing w:before="0" w:after="120"/>
+        <w:jc w:val="both"/>
+        <w:rPr/>
+      </w:pPr>
+      <w:r>
+        <w:rPr/>
+        <w:t xml:space="preserve">      </w:t>
+      </w:r>
+      <w:r>
+        <w:rPr/>
+        <w:t>[get] Getting: http://repo1.maven.org/maven2/org/apache/ivy/ivy/2.2.0/ivy-2.2.0.jar</w:t>
+      </w:r>
+    </w:p>
+    <w:p>
+      <w:pPr>
+        <w:pStyle w:val="Standard"/>
+        <w:spacing w:before="0" w:after="120"/>
+        <w:jc w:val="both"/>
+        <w:rPr/>
+      </w:pPr>
+      <w:r>
+        <w:rPr/>
+        <w:t xml:space="preserve">      </w:t>
+      </w:r>
+      <w:r>
+        <w:rPr/>
+        <w:t>[get] To: /home/nachox/workspace/Algoformers/libs/ivy.jar</w:t>
+      </w:r>
+    </w:p>
+    <w:p>
+      <w:pPr>
+        <w:pStyle w:val="Standard"/>
+        <w:spacing w:before="0" w:after="120"/>
+        <w:jc w:val="both"/>
+        <w:rPr/>
+      </w:pPr>
+      <w:r>
+        <w:rPr/>
+        <w:t xml:space="preserve">      </w:t>
+      </w:r>
+      <w:r>
+        <w:rPr/>
+        <w:t>[get] Not modified - so not downloaded</w:t>
+      </w:r>
+    </w:p>
+    <w:p>
+      <w:pPr>
+        <w:pStyle w:val="Standard"/>
+        <w:spacing w:before="0" w:after="120"/>
+        <w:jc w:val="both"/>
+        <w:rPr/>
+      </w:pPr>
+      <w:r>
+        <w:rPr/>
+      </w:r>
+    </w:p>
+    <w:p>
+      <w:pPr>
+        <w:pStyle w:val="Standard"/>
+        <w:spacing w:before="0" w:after="120"/>
+        <w:jc w:val="both"/>
+        <w:rPr/>
+      </w:pPr>
+      <w:r>
+        <w:rPr/>
+        <w:t>install-ivy:</w:t>
+      </w:r>
+    </w:p>
+    <w:p>
+      <w:pPr>
+        <w:pStyle w:val="Standard"/>
+        <w:spacing w:before="0" w:after="120"/>
+        <w:jc w:val="both"/>
+        <w:rPr/>
+      </w:pPr>
+      <w:r>
+        <w:rPr/>
+      </w:r>
+    </w:p>
+    <w:p>
+      <w:pPr>
+        <w:pStyle w:val="Standard"/>
+        <w:spacing w:before="0" w:after="120"/>
+        <w:jc w:val="both"/>
+        <w:rPr/>
+      </w:pPr>
+      <w:r>
+        <w:rPr/>
+        <w:t>resolve:</w:t>
+      </w:r>
+    </w:p>
+    <w:p>
+      <w:pPr>
+        <w:pStyle w:val="Standard"/>
+        <w:spacing w:before="0" w:after="120"/>
+        <w:jc w:val="both"/>
+        <w:rPr/>
+      </w:pPr>
+      <w:r>
+        <w:rPr/>
+        <w:t>[ivy:retrieve] :: Ivy 2.2.0 - 20100923230623 :: http://ant.apache.org/ivy/ ::</w:t>
+      </w:r>
+    </w:p>
+    <w:p>
+      <w:pPr>
+        <w:pStyle w:val="Standard"/>
+        <w:spacing w:before="0" w:after="120"/>
+        <w:jc w:val="both"/>
+        <w:rPr/>
+      </w:pPr>
+      <w:r>
+        <w:rPr/>
+        <w:t>[ivy:retrieve] :: loading settings :: url = jar:file:/home/nachox/workspace/Algoformers/libs/ivy.jar!/org/apache/ivy/core/settings/ivysettings.xml</w:t>
+      </w:r>
+    </w:p>
+    <w:p>
+      <w:pPr>
+        <w:pStyle w:val="Standard"/>
+        <w:spacing w:before="0" w:after="120"/>
+        <w:jc w:val="both"/>
+        <w:rPr/>
+      </w:pPr>
+      <w:r>
+        <w:rPr/>
+        <w:t>[ivy:retrieve] :: resolving dependencies :: org.apache#tp-final-algo3;working@NachoxPC</w:t>
+      </w:r>
+    </w:p>
+    <w:p>
+      <w:pPr>
+        <w:pStyle w:val="Standard"/>
+        <w:spacing w:before="0" w:after="120"/>
+        <w:jc w:val="both"/>
+        <w:rPr/>
+      </w:pPr>
+      <w:r>
+        <w:rPr/>
+        <w:t xml:space="preserve">[ivy:retrieve] </w:t>
+        <w:tab/>
+        <w:t>confs: [build]</w:t>
+      </w:r>
+    </w:p>
+    <w:p>
+      <w:pPr>
+        <w:pStyle w:val="Standard"/>
+        <w:spacing w:before="0" w:after="120"/>
+        <w:jc w:val="both"/>
+        <w:rPr/>
+      </w:pPr>
+      <w:r>
+        <w:rPr/>
+        <w:t xml:space="preserve">[ivy:retrieve] </w:t>
+        <w:tab/>
+        <w:t>found org.mockito#mockito-all;1.9.0 in public</w:t>
+      </w:r>
+    </w:p>
+    <w:p>
+      <w:pPr>
+        <w:pStyle w:val="Standard"/>
+        <w:spacing w:before="0" w:after="120"/>
+        <w:jc w:val="both"/>
+        <w:rPr/>
+      </w:pPr>
+      <w:r>
+        <w:rPr/>
+        <w:t xml:space="preserve">[ivy:retrieve] </w:t>
+        <w:tab/>
+        <w:t>found junit#junit;4.11 in public</w:t>
+      </w:r>
+    </w:p>
+    <w:p>
+      <w:pPr>
+        <w:pStyle w:val="Standard"/>
+        <w:spacing w:before="0" w:after="120"/>
+        <w:jc w:val="both"/>
+        <w:rPr/>
+      </w:pPr>
+      <w:r>
+        <w:rPr/>
+        <w:t xml:space="preserve">[ivy:retrieve] </w:t>
+        <w:tab/>
+        <w:t>found org.hamcrest#hamcrest-core;1.3 in public</w:t>
+      </w:r>
+    </w:p>
+    <w:p>
+      <w:pPr>
+        <w:pStyle w:val="Standard"/>
+        <w:spacing w:before="0" w:after="120"/>
+        <w:jc w:val="both"/>
+        <w:rPr/>
+      </w:pPr>
+      <w:r>
+        <w:rPr/>
+        <w:t xml:space="preserve">[ivy:retrieve] </w:t>
+        <w:tab/>
+        <w:t>found net.sourceforge.cobertura#cobertura;2.1.1 in public</w:t>
+      </w:r>
+    </w:p>
+    <w:p>
+      <w:pPr>
+        <w:pStyle w:val="Standard"/>
+        <w:spacing w:before="0" w:after="120"/>
+        <w:jc w:val="both"/>
+        <w:rPr/>
+      </w:pPr>
+      <w:r>
+        <w:rPr/>
+        <w:t xml:space="preserve">[ivy:retrieve] </w:t>
+        <w:tab/>
+        <w:t>found org.ow2.asm#asm;5.0.1 in public</w:t>
+      </w:r>
+    </w:p>
+    <w:p>
+      <w:pPr>
+        <w:pStyle w:val="Standard"/>
+        <w:spacing w:before="0" w:after="120"/>
+        <w:jc w:val="both"/>
+        <w:rPr/>
+      </w:pPr>
+      <w:r>
+        <w:rPr/>
+        <w:t xml:space="preserve">[ivy:retrieve] </w:t>
+        <w:tab/>
+        <w:t>found org.ow2.asm#asm-tree;5.0.1 in public</w:t>
+      </w:r>
+    </w:p>
+    <w:p>
+      <w:pPr>
+        <w:pStyle w:val="Standard"/>
+        <w:spacing w:before="0" w:after="120"/>
+        <w:jc w:val="both"/>
+        <w:rPr/>
+      </w:pPr>
+      <w:r>
+        <w:rPr/>
+        <w:t xml:space="preserve">[ivy:retrieve] </w:t>
+        <w:tab/>
+        <w:t>found org.ow2.asm#asm-commons;5.0.1 in public</w:t>
+      </w:r>
+    </w:p>
+    <w:p>
+      <w:pPr>
+        <w:pStyle w:val="Standard"/>
+        <w:spacing w:before="0" w:after="120"/>
+        <w:jc w:val="both"/>
+        <w:rPr/>
+      </w:pPr>
+      <w:r>
+        <w:rPr/>
+        <w:t xml:space="preserve">[ivy:retrieve] </w:t>
+        <w:tab/>
+        <w:t>found org.ow2.asm#asm-util;5.0.1 in public</w:t>
+      </w:r>
+    </w:p>
+    <w:p>
+      <w:pPr>
+        <w:pStyle w:val="Standard"/>
+        <w:spacing w:before="0" w:after="120"/>
+        <w:jc w:val="both"/>
+        <w:rPr/>
+      </w:pPr>
+      <w:r>
+        <w:rPr/>
+        <w:t xml:space="preserve">[ivy:retrieve] </w:t>
+        <w:tab/>
+        <w:t>found org.ow2.asm#asm-analysis;5.0.1 in public</w:t>
+      </w:r>
+    </w:p>
+    <w:p>
+      <w:pPr>
+        <w:pStyle w:val="Standard"/>
+        <w:spacing w:before="0" w:after="120"/>
+        <w:jc w:val="both"/>
+        <w:rPr/>
+      </w:pPr>
+      <w:r>
+        <w:rPr/>
+        <w:t xml:space="preserve">[ivy:retrieve] </w:t>
+        <w:tab/>
+        <w:t>found oro#oro;2.0.8 in public</w:t>
+      </w:r>
+    </w:p>
+    <w:p>
+      <w:pPr>
+        <w:pStyle w:val="Standard"/>
+        <w:spacing w:before="0" w:after="120"/>
+        <w:jc w:val="both"/>
+        <w:rPr/>
+      </w:pPr>
+      <w:r>
+        <w:rPr/>
+        <w:t xml:space="preserve">[ivy:retrieve] </w:t>
+        <w:tab/>
+        <w:t>found jaxen#jaxen;1.1.4 in public</w:t>
+      </w:r>
+    </w:p>
+    <w:p>
+      <w:pPr>
+        <w:pStyle w:val="Standard"/>
+        <w:spacing w:before="0" w:after="120"/>
+        <w:jc w:val="both"/>
+        <w:rPr/>
+      </w:pPr>
+      <w:r>
+        <w:rPr/>
+        <w:t xml:space="preserve">[ivy:retrieve] </w:t>
+        <w:tab/>
+        <w:t>found org.apache.ant#ant;1.8.3 in public</w:t>
+      </w:r>
+    </w:p>
+    <w:p>
+      <w:pPr>
+        <w:pStyle w:val="Standard"/>
+        <w:spacing w:before="0" w:after="120"/>
+        <w:jc w:val="both"/>
+        <w:rPr/>
+      </w:pPr>
+      <w:r>
+        <w:rPr/>
+        <w:t xml:space="preserve">[ivy:retrieve] </w:t>
+        <w:tab/>
+        <w:t>found org.apache.ant#ant-launcher;1.8.3 in public</w:t>
+      </w:r>
+    </w:p>
+    <w:p>
+      <w:pPr>
+        <w:pStyle w:val="Standard"/>
+        <w:spacing w:before="0" w:after="120"/>
+        <w:jc w:val="both"/>
+        <w:rPr/>
+      </w:pPr>
+      <w:r>
+        <w:rPr/>
+        <w:t xml:space="preserve">[ivy:retrieve] </w:t>
+        <w:tab/>
+        <w:t>found org.apache.ant#ant-junit;1.8.3 in public</w:t>
+      </w:r>
+    </w:p>
+    <w:p>
+      <w:pPr>
+        <w:pStyle w:val="Standard"/>
+        <w:spacing w:before="0" w:after="120"/>
+        <w:jc w:val="both"/>
+        <w:rPr/>
+      </w:pPr>
+      <w:r>
+        <w:rPr/>
+        <w:t xml:space="preserve">[ivy:retrieve] </w:t>
+        <w:tab/>
+        <w:t>found org.mortbay.jetty#servlet-api-2.5;6.1.14 in public</w:t>
+      </w:r>
+    </w:p>
+    <w:p>
+      <w:pPr>
+        <w:pStyle w:val="Standard"/>
+        <w:spacing w:before="0" w:after="120"/>
+        <w:jc w:val="both"/>
+        <w:rPr/>
+      </w:pPr>
+      <w:r>
+        <w:rPr/>
+        <w:t xml:space="preserve">[ivy:retrieve] </w:t>
+        <w:tab/>
+        <w:t>found org.mortbay.jetty#jetty;6.1.14 in public</w:t>
+      </w:r>
+    </w:p>
+    <w:p>
+      <w:pPr>
+        <w:pStyle w:val="Standard"/>
+        <w:spacing w:before="0" w:after="120"/>
+        <w:jc w:val="both"/>
+        <w:rPr/>
+      </w:pPr>
+      <w:r>
+        <w:rPr/>
+        <w:t xml:space="preserve">[ivy:retrieve] </w:t>
+        <w:tab/>
+        <w:t>found org.mortbay.jetty#jetty-util;6.1.14 in public</w:t>
+      </w:r>
+    </w:p>
+    <w:p>
+      <w:pPr>
+        <w:pStyle w:val="Standard"/>
+        <w:spacing w:before="0" w:after="120"/>
+        <w:jc w:val="both"/>
+        <w:rPr/>
+      </w:pPr>
+      <w:r>
+        <w:rPr/>
+        <w:t xml:space="preserve">[ivy:retrieve] </w:t>
+        <w:tab/>
+        <w:t>found org.slf4j#slf4j-api;1.7.5 in public</w:t>
+      </w:r>
+    </w:p>
+    <w:p>
+      <w:pPr>
+        <w:pStyle w:val="Standard"/>
+        <w:spacing w:before="0" w:after="120"/>
+        <w:jc w:val="both"/>
+        <w:rPr/>
+      </w:pPr>
+      <w:r>
+        <w:rPr/>
+        <w:t xml:space="preserve">[ivy:retrieve] </w:t>
+        <w:tab/>
+        <w:t>found ch.qos.logback#logback-classic;1.0.13 in public</w:t>
+      </w:r>
+    </w:p>
+    <w:p>
+      <w:pPr>
+        <w:pStyle w:val="Standard"/>
+        <w:spacing w:before="0" w:after="120"/>
+        <w:jc w:val="both"/>
+        <w:rPr/>
+      </w:pPr>
+      <w:r>
+        <w:rPr/>
+        <w:t xml:space="preserve">[ivy:retrieve] </w:t>
+        <w:tab/>
+        <w:t>found ch.qos.logback#logback-core;1.0.13 in public</w:t>
+      </w:r>
+    </w:p>
+    <w:p>
+      <w:pPr>
+        <w:pStyle w:val="Standard"/>
+        <w:spacing w:before="0" w:after="120"/>
+        <w:jc w:val="both"/>
+        <w:rPr/>
+      </w:pPr>
+      <w:r>
+        <w:rPr/>
+        <w:t xml:space="preserve">[ivy:retrieve] </w:t>
+        <w:tab/>
+        <w:t>found org.apache.commons#commons-lang3;3.3.2 in public</w:t>
+      </w:r>
+    </w:p>
+    <w:p>
+      <w:pPr>
+        <w:pStyle w:val="Standard"/>
+        <w:spacing w:before="0" w:after="120"/>
+        <w:jc w:val="both"/>
+        <w:rPr/>
+      </w:pPr>
+      <w:r>
+        <w:rPr/>
+        <w:t xml:space="preserve">[ivy:retrieve] </w:t>
+        <w:tab/>
+        <w:t>found com.googlecode.json-simple#json-simple;1.1.1 in public</w:t>
+      </w:r>
+    </w:p>
+    <w:p>
+      <w:pPr>
+        <w:pStyle w:val="Standard"/>
+        <w:spacing w:before="0" w:after="120"/>
+        <w:jc w:val="both"/>
+        <w:rPr/>
+      </w:pPr>
+      <w:r>
+        <w:rPr/>
+        <w:t>[ivy:retrieve] :: resolution report :: resolve 784ms :: artifacts dl 15ms</w:t>
+      </w:r>
+    </w:p>
+    <w:p>
+      <w:pPr>
+        <w:pStyle w:val="Standard"/>
+        <w:spacing w:before="0" w:after="120"/>
+        <w:jc w:val="both"/>
+        <w:rPr/>
+      </w:pPr>
+      <w:r>
+        <w:rPr/>
+        <w:t xml:space="preserve">[ivy:retrieve] </w:t>
+        <w:tab/>
+        <w:t>:: evicted modules:</w:t>
+      </w:r>
+    </w:p>
+    <w:p>
+      <w:pPr>
+        <w:pStyle w:val="Standard"/>
+        <w:spacing w:before="0" w:after="120"/>
+        <w:jc w:val="both"/>
+        <w:rPr/>
+      </w:pPr>
+      <w:r>
+        <w:rPr/>
+        <w:t xml:space="preserve">[ivy:retrieve] </w:t>
+        <w:tab/>
+        <w:t>junit#junit;3.8.2 by [junit#junit;4.11] in [build]</w:t>
+      </w:r>
+    </w:p>
+    <w:p>
+      <w:pPr>
+        <w:pStyle w:val="Standard"/>
+        <w:spacing w:before="0" w:after="120"/>
+        <w:jc w:val="both"/>
+        <w:rPr/>
+      </w:pPr>
+      <w:r>
+        <w:rPr/>
+        <w:t xml:space="preserve">[ivy:retrieve] </w:t>
+        <w:tab/>
+        <w:t>junit#junit;4.10 by [junit#junit;4.11] in [build]</w:t>
+      </w:r>
+    </w:p>
+    <w:p>
+      <w:pPr>
+        <w:pStyle w:val="Standard"/>
+        <w:spacing w:before="0" w:after="120"/>
+        <w:jc w:val="both"/>
+        <w:rPr/>
+      </w:pPr>
+      <w:r>
+        <w:rPr/>
+        <w:tab/>
+        <w:t>---------------------------------------------------------------------</w:t>
+      </w:r>
+    </w:p>
+    <w:p>
+      <w:pPr>
+        <w:pStyle w:val="Standard"/>
+        <w:spacing w:before="0" w:after="120"/>
+        <w:jc w:val="both"/>
+        <w:rPr/>
+      </w:pPr>
+      <w:r>
+        <w:rPr/>
+        <w:tab/>
+        <w:t>|                  |            modules            ||   artifacts   |</w:t>
+      </w:r>
+    </w:p>
+    <w:p>
+      <w:pPr>
+        <w:pStyle w:val="Standard"/>
+        <w:spacing w:before="0" w:after="120"/>
+        <w:jc w:val="both"/>
+        <w:rPr/>
+      </w:pPr>
+      <w:r>
+        <w:rPr/>
+        <w:tab/>
+        <w:t>|       conf       | number| search|dwnlded|evicted|| number|dwnlded|</w:t>
+      </w:r>
+    </w:p>
+    <w:p>
+      <w:pPr>
+        <w:pStyle w:val="Standard"/>
+        <w:spacing w:before="0" w:after="120"/>
+        <w:jc w:val="both"/>
+        <w:rPr/>
+      </w:pPr>
+      <w:r>
+        <w:rPr/>
+        <w:tab/>
+        <w:t>---------------------------------------------------------------------</w:t>
+      </w:r>
+    </w:p>
+    <w:p>
+      <w:pPr>
+        <w:pStyle w:val="Standard"/>
+        <w:spacing w:before="0" w:after="120"/>
+        <w:jc w:val="both"/>
+        <w:rPr/>
+      </w:pPr>
+      <w:r>
+        <w:rPr/>
+        <w:tab/>
+        <w:t>|       build      |   24  |   0   |   0   |   2   ||   24  |   0   |</w:t>
+      </w:r>
+    </w:p>
+    <w:p>
+      <w:pPr>
+        <w:pStyle w:val="Standard"/>
+        <w:spacing w:before="0" w:after="120"/>
+        <w:jc w:val="both"/>
+        <w:rPr/>
+      </w:pPr>
+      <w:r>
+        <w:rPr/>
+        <w:tab/>
+        <w:t>---------------------------------------------------------------------</w:t>
+      </w:r>
+    </w:p>
+    <w:p>
+      <w:pPr>
+        <w:pStyle w:val="Standard"/>
+        <w:spacing w:before="0" w:after="120"/>
+        <w:jc w:val="both"/>
+        <w:rPr/>
+      </w:pPr>
+      <w:r>
+        <w:rPr/>
+        <w:t>[ivy:retrieve] :: retrieving :: org.apache#tp-final-algo3</w:t>
+      </w:r>
+    </w:p>
+    <w:p>
+      <w:pPr>
+        <w:pStyle w:val="Standard"/>
+        <w:spacing w:before="0" w:after="120"/>
+        <w:jc w:val="both"/>
+        <w:rPr/>
+      </w:pPr>
+      <w:r>
+        <w:rPr/>
+        <w:t xml:space="preserve">[ivy:retrieve] </w:t>
+        <w:tab/>
+        <w:t>confs: [build]</w:t>
+      </w:r>
+    </w:p>
+    <w:p>
+      <w:pPr>
+        <w:pStyle w:val="Standard"/>
+        <w:spacing w:before="0" w:after="120"/>
+        <w:jc w:val="both"/>
+        <w:rPr/>
+      </w:pPr>
+      <w:r>
+        <w:rPr/>
+        <w:t xml:space="preserve">[ivy:retrieve] </w:t>
+        <w:tab/>
+        <w:t>0 artifacts copied, 24 already retrieved (0kB/11ms)</w:t>
+      </w:r>
+    </w:p>
+    <w:p>
+      <w:pPr>
+        <w:pStyle w:val="Standard"/>
+        <w:spacing w:before="0" w:after="120"/>
+        <w:jc w:val="both"/>
+        <w:rPr/>
+      </w:pPr>
+      <w:r>
+        <w:rPr/>
+        <w:t>[ivy:retrieve] :: resolving dependencies :: org.apache#tp-final-algo3;working@NachoxPC</w:t>
+      </w:r>
+    </w:p>
+    <w:p>
+      <w:pPr>
+        <w:pStyle w:val="Standard"/>
+        <w:spacing w:before="0" w:after="120"/>
+        <w:jc w:val="both"/>
+        <w:rPr/>
+      </w:pPr>
+      <w:r>
+        <w:rPr/>
+        <w:t xml:space="preserve">[ivy:retrieve] </w:t>
+        <w:tab/>
+        <w:t>confs: [analysis]</w:t>
+      </w:r>
+    </w:p>
+    <w:p>
+      <w:pPr>
+        <w:pStyle w:val="Standard"/>
+        <w:spacing w:before="0" w:after="120"/>
+        <w:jc w:val="both"/>
+        <w:rPr/>
+      </w:pPr>
+      <w:r>
+        <w:rPr/>
+        <w:t xml:space="preserve">[ivy:retrieve] </w:t>
+        <w:tab/>
+        <w:t>found pmd#pmd;4.3 in public</w:t>
+      </w:r>
+    </w:p>
+    <w:p>
+      <w:pPr>
+        <w:pStyle w:val="Standard"/>
+        <w:spacing w:before="0" w:after="120"/>
+        <w:jc w:val="both"/>
+        <w:rPr/>
+      </w:pPr>
+      <w:r>
+        <w:rPr/>
+        <w:t xml:space="preserve">[ivy:retrieve] </w:t>
+        <w:tab/>
+        <w:t>found ant#ant;1.6 in public</w:t>
+      </w:r>
+    </w:p>
+    <w:p>
+      <w:pPr>
+        <w:pStyle w:val="Standard"/>
+        <w:spacing w:before="0" w:after="120"/>
+        <w:jc w:val="both"/>
+        <w:rPr/>
+      </w:pPr>
+      <w:r>
+        <w:rPr/>
+        <w:t xml:space="preserve">[ivy:retrieve] </w:t>
+        <w:tab/>
+        <w:t>found jaxen#jaxen;1.1.1 in public</w:t>
+      </w:r>
+    </w:p>
+    <w:p>
+      <w:pPr>
+        <w:pStyle w:val="Standard"/>
+        <w:spacing w:before="0" w:after="120"/>
+        <w:jc w:val="both"/>
+        <w:rPr/>
+      </w:pPr>
+      <w:r>
+        <w:rPr/>
+        <w:t xml:space="preserve">[ivy:retrieve] </w:t>
+        <w:tab/>
+        <w:t>found dom4j#dom4j;1.6.1 in public</w:t>
+      </w:r>
+    </w:p>
+    <w:p>
+      <w:pPr>
+        <w:pStyle w:val="Standard"/>
+        <w:spacing w:before="0" w:after="120"/>
+        <w:jc w:val="both"/>
+        <w:rPr/>
+      </w:pPr>
+      <w:r>
+        <w:rPr/>
+        <w:t xml:space="preserve">[ivy:retrieve] </w:t>
+        <w:tab/>
+        <w:t>found jdom#jdom;1.0 in public</w:t>
+      </w:r>
+    </w:p>
+    <w:p>
+      <w:pPr>
+        <w:pStyle w:val="Standard"/>
+        <w:spacing w:before="0" w:after="120"/>
+        <w:jc w:val="both"/>
+        <w:rPr/>
+      </w:pPr>
+      <w:r>
+        <w:rPr/>
+        <w:t xml:space="preserve">[ivy:retrieve] </w:t>
+        <w:tab/>
+        <w:t>found xml-apis#xml-apis;1.3.02 in public</w:t>
+      </w:r>
+    </w:p>
+    <w:p>
+      <w:pPr>
+        <w:pStyle w:val="Standard"/>
+        <w:spacing w:before="0" w:after="120"/>
+        <w:jc w:val="both"/>
+        <w:rPr/>
+      </w:pPr>
+      <w:r>
+        <w:rPr/>
+        <w:t xml:space="preserve">[ivy:retrieve] </w:t>
+        <w:tab/>
+        <w:t>found xerces#xercesImpl;2.6.2 in public</w:t>
+      </w:r>
+    </w:p>
+    <w:p>
+      <w:pPr>
+        <w:pStyle w:val="Standard"/>
+        <w:spacing w:before="0" w:after="120"/>
+        <w:jc w:val="both"/>
+        <w:rPr/>
+      </w:pPr>
+      <w:r>
+        <w:rPr/>
+        <w:t xml:space="preserve">[ivy:retrieve] </w:t>
+        <w:tab/>
+        <w:t>found xom#xom;1.0 in public</w:t>
+      </w:r>
+    </w:p>
+    <w:p>
+      <w:pPr>
+        <w:pStyle w:val="Standard"/>
+        <w:spacing w:before="0" w:after="120"/>
+        <w:jc w:val="both"/>
+        <w:rPr/>
+      </w:pPr>
+      <w:r>
+        <w:rPr/>
+        <w:t xml:space="preserve">[ivy:retrieve] </w:t>
+        <w:tab/>
+        <w:t>found xerces#xmlParserAPIs;2.6.2 in public</w:t>
+      </w:r>
+    </w:p>
+    <w:p>
+      <w:pPr>
+        <w:pStyle w:val="Standard"/>
+        <w:spacing w:before="0" w:after="120"/>
+        <w:jc w:val="both"/>
+        <w:rPr/>
+      </w:pPr>
+      <w:r>
+        <w:rPr/>
+        <w:t xml:space="preserve">[ivy:retrieve] </w:t>
+        <w:tab/>
+        <w:t>found xalan#xalan;2.6.0 in public</w:t>
+      </w:r>
+    </w:p>
+    <w:p>
+      <w:pPr>
+        <w:pStyle w:val="Standard"/>
+        <w:spacing w:before="0" w:after="120"/>
+        <w:jc w:val="both"/>
+        <w:rPr/>
+      </w:pPr>
+      <w:r>
+        <w:rPr/>
+        <w:t xml:space="preserve">[ivy:retrieve] </w:t>
+        <w:tab/>
+        <w:t>found com.ibm.icu#icu4j;2.6.1 in public</w:t>
+      </w:r>
+    </w:p>
+    <w:p>
+      <w:pPr>
+        <w:pStyle w:val="Standard"/>
+        <w:spacing w:before="0" w:after="120"/>
+        <w:jc w:val="both"/>
+        <w:rPr/>
+      </w:pPr>
+      <w:r>
+        <w:rPr/>
+        <w:t xml:space="preserve">[ivy:retrieve] </w:t>
+        <w:tab/>
+        <w:t>found asm#asm;3.2 in public</w:t>
+      </w:r>
+    </w:p>
+    <w:p>
+      <w:pPr>
+        <w:pStyle w:val="Standard"/>
+        <w:spacing w:before="0" w:after="120"/>
+        <w:jc w:val="both"/>
+        <w:rPr/>
+      </w:pPr>
+      <w:r>
+        <w:rPr/>
+        <w:t xml:space="preserve">[ivy:retrieve] </w:t>
+        <w:tab/>
+        <w:t>found junit#junit;4.4 in public</w:t>
+      </w:r>
+    </w:p>
+    <w:p>
+      <w:pPr>
+        <w:pStyle w:val="Standard"/>
+        <w:spacing w:before="0" w:after="120"/>
+        <w:jc w:val="both"/>
+        <w:rPr/>
+      </w:pPr>
+      <w:r>
+        <w:rPr/>
+        <w:t xml:space="preserve">[ivy:retrieve] </w:t>
+        <w:tab/>
+        <w:t>found com.googlecode.json-simple#json-simple;1.1.1 in public</w:t>
+      </w:r>
+    </w:p>
+    <w:p>
+      <w:pPr>
+        <w:pStyle w:val="Standard"/>
+        <w:spacing w:before="0" w:after="120"/>
+        <w:jc w:val="both"/>
+        <w:rPr/>
+      </w:pPr>
+      <w:r>
+        <w:rPr/>
+        <w:t xml:space="preserve">[ivy:retrieve] </w:t>
+        <w:tab/>
+        <w:t>found junit#junit;4.10 in public</w:t>
+      </w:r>
+    </w:p>
+    <w:p>
+      <w:pPr>
+        <w:pStyle w:val="Standard"/>
+        <w:spacing w:before="0" w:after="120"/>
+        <w:jc w:val="both"/>
+        <w:rPr/>
+      </w:pPr>
+      <w:r>
+        <w:rPr/>
+        <w:t xml:space="preserve">[ivy:retrieve] </w:t>
+        <w:tab/>
+        <w:t>found org.hamcrest#hamcrest-core;1.1 in public</w:t>
+      </w:r>
+    </w:p>
+    <w:p>
+      <w:pPr>
+        <w:pStyle w:val="Standard"/>
+        <w:spacing w:before="0" w:after="120"/>
+        <w:jc w:val="both"/>
+        <w:rPr/>
+      </w:pPr>
+      <w:r>
+        <w:rPr/>
+        <w:t>[ivy:retrieve] :: resolution report :: resolve 333ms :: artifacts dl 20ms</w:t>
+      </w:r>
+    </w:p>
+    <w:p>
+      <w:pPr>
+        <w:pStyle w:val="Standard"/>
+        <w:spacing w:before="0" w:after="120"/>
+        <w:jc w:val="both"/>
+        <w:rPr/>
+      </w:pPr>
+      <w:r>
+        <w:rPr/>
+        <w:t xml:space="preserve">[ivy:retrieve] </w:t>
+        <w:tab/>
+        <w:t>:: evicted modules:</w:t>
+      </w:r>
+    </w:p>
+    <w:p>
+      <w:pPr>
+        <w:pStyle w:val="Standard"/>
+        <w:spacing w:before="0" w:after="120"/>
+        <w:jc w:val="both"/>
+        <w:rPr/>
+      </w:pPr>
+      <w:r>
+        <w:rPr/>
+        <w:t xml:space="preserve">[ivy:retrieve] </w:t>
+        <w:tab/>
+        <w:t>xml-apis#xml-apis;1.0.b2 by [xml-apis#xml-apis;1.3.02] in [analysis]</w:t>
+      </w:r>
+    </w:p>
+    <w:p>
+      <w:pPr>
+        <w:pStyle w:val="Standard"/>
+        <w:spacing w:before="0" w:after="120"/>
+        <w:jc w:val="both"/>
+        <w:rPr/>
+      </w:pPr>
+      <w:r>
+        <w:rPr/>
+        <w:t xml:space="preserve">[ivy:retrieve] </w:t>
+        <w:tab/>
+        <w:t>xml-apis#xml-apis;2.0.2 by [xml-apis#xml-apis;1.3.02] in [analysis]</w:t>
+      </w:r>
+    </w:p>
+    <w:p>
+      <w:pPr>
+        <w:pStyle w:val="Standard"/>
+        <w:spacing w:before="0" w:after="120"/>
+        <w:jc w:val="both"/>
+        <w:rPr/>
+      </w:pPr>
+      <w:r>
+        <w:rPr/>
+        <w:t xml:space="preserve">[ivy:retrieve] </w:t>
+        <w:tab/>
+        <w:t>junit#junit;4.4 by [junit#junit;4.10] in [analysis]</w:t>
+      </w:r>
+    </w:p>
+    <w:p>
+      <w:pPr>
+        <w:pStyle w:val="Standard"/>
+        <w:spacing w:before="0" w:after="120"/>
+        <w:jc w:val="both"/>
+        <w:rPr/>
+      </w:pPr>
+      <w:r>
+        <w:rPr/>
+        <w:tab/>
+        <w:t>---------------------------------------------------------------------</w:t>
+      </w:r>
+    </w:p>
+    <w:p>
+      <w:pPr>
+        <w:pStyle w:val="Standard"/>
+        <w:spacing w:before="0" w:after="120"/>
+        <w:jc w:val="both"/>
+        <w:rPr/>
+      </w:pPr>
+      <w:r>
+        <w:rPr/>
+        <w:tab/>
+        <w:t>|                  |            modules            ||   artifacts   |</w:t>
+      </w:r>
+    </w:p>
+    <w:p>
+      <w:pPr>
+        <w:pStyle w:val="Standard"/>
+        <w:spacing w:before="0" w:after="120"/>
+        <w:jc w:val="both"/>
+        <w:rPr/>
+      </w:pPr>
+      <w:r>
+        <w:rPr/>
+        <w:tab/>
+        <w:t>|       conf       | number| search|dwnlded|evicted|| number|dwnlded|</w:t>
+      </w:r>
+    </w:p>
+    <w:p>
+      <w:pPr>
+        <w:pStyle w:val="Standard"/>
+        <w:spacing w:before="0" w:after="120"/>
+        <w:jc w:val="both"/>
+        <w:rPr/>
+      </w:pPr>
+      <w:r>
+        <w:rPr/>
+        <w:tab/>
+        <w:t>---------------------------------------------------------------------</w:t>
+      </w:r>
+    </w:p>
+    <w:p>
+      <w:pPr>
+        <w:pStyle w:val="Standard"/>
+        <w:spacing w:before="0" w:after="120"/>
+        <w:jc w:val="both"/>
+        <w:rPr/>
+      </w:pPr>
+      <w:r>
+        <w:rPr/>
+        <w:tab/>
+        <w:t>|     analysis     |   18  |   0   |   0   |   3   ||   17  |   0   |</w:t>
+      </w:r>
+    </w:p>
+    <w:p>
+      <w:pPr>
+        <w:pStyle w:val="Standard"/>
+        <w:spacing w:before="0" w:after="120"/>
+        <w:jc w:val="both"/>
+        <w:rPr/>
+      </w:pPr>
+      <w:r>
+        <w:rPr/>
+        <w:tab/>
+        <w:t>---------------------------------------------------------------------</w:t>
+      </w:r>
+    </w:p>
+    <w:p>
+      <w:pPr>
+        <w:pStyle w:val="Standard"/>
+        <w:spacing w:before="0" w:after="120"/>
+        <w:jc w:val="both"/>
+        <w:rPr/>
+      </w:pPr>
+      <w:r>
+        <w:rPr/>
+        <w:t>[ivy:retrieve] :: retrieving :: org.apache#tp-final-algo3</w:t>
+      </w:r>
+    </w:p>
+    <w:p>
+      <w:pPr>
+        <w:pStyle w:val="Standard"/>
+        <w:spacing w:before="0" w:after="120"/>
+        <w:jc w:val="both"/>
+        <w:rPr/>
+      </w:pPr>
+      <w:r>
+        <w:rPr/>
+        <w:t xml:space="preserve">[ivy:retrieve] </w:t>
+        <w:tab/>
+        <w:t>confs: [analysis]</w:t>
+      </w:r>
+    </w:p>
+    <w:p>
+      <w:pPr>
+        <w:pStyle w:val="Standard"/>
+        <w:spacing w:before="0" w:after="120"/>
+        <w:jc w:val="both"/>
+        <w:rPr/>
+      </w:pPr>
+      <w:r>
+        <w:rPr/>
+        <w:t xml:space="preserve">[ivy:retrieve] </w:t>
+        <w:tab/>
+        <w:t>0 artifacts copied, 17 already retrieved (0kB/11ms)</w:t>
+      </w:r>
+    </w:p>
+    <w:p>
+      <w:pPr>
+        <w:pStyle w:val="Standard"/>
+        <w:spacing w:before="0" w:after="120"/>
+        <w:jc w:val="both"/>
+        <w:rPr/>
+      </w:pPr>
+      <w:r>
+        <w:rPr/>
+      </w:r>
+    </w:p>
+    <w:p>
+      <w:pPr>
+        <w:pStyle w:val="Standard"/>
+        <w:spacing w:before="0" w:after="120"/>
+        <w:jc w:val="both"/>
+        <w:rPr/>
+      </w:pPr>
+      <w:r>
+        <w:rPr/>
+        <w:t>compilar.aplicacion:</w:t>
+      </w:r>
+    </w:p>
+    <w:p>
+      <w:pPr>
+        <w:pStyle w:val="Standard"/>
+        <w:spacing w:before="0" w:after="120"/>
+        <w:jc w:val="both"/>
+        <w:rPr/>
+      </w:pPr>
+      <w:r>
+        <w:rPr/>
+        <w:t xml:space="preserve">    </w:t>
+      </w:r>
+      <w:r>
+        <w:rPr/>
+        <w:t>[javac] Compiling 82 source files to /home/nachox/workspace/Algoformers/build</w:t>
+      </w:r>
+    </w:p>
+    <w:p>
+      <w:pPr>
+        <w:pStyle w:val="Standard"/>
+        <w:spacing w:before="0" w:after="120"/>
+        <w:jc w:val="both"/>
+        <w:rPr/>
+      </w:pPr>
+      <w:r>
+        <w:rPr/>
+        <w:t xml:space="preserve">    </w:t>
+      </w:r>
+      <w:r>
+        <w:rPr/>
+        <w:t>[javac] Note: /home/nachox/workspace/Algoformers/src/fiuba/algo3/tests/unitarios/CasilleroTest.java uses unchecked or unsafe operations.</w:t>
+      </w:r>
+    </w:p>
+    <w:p>
+      <w:pPr>
+        <w:pStyle w:val="Standard"/>
+        <w:spacing w:before="0" w:after="120"/>
+        <w:jc w:val="both"/>
+        <w:rPr/>
+      </w:pPr>
+      <w:r>
+        <w:rPr/>
+        <w:t xml:space="preserve">    </w:t>
+      </w:r>
+      <w:r>
+        <w:rPr/>
+        <w:t>[javac] Note: Recompile with -Xlint:unchecked for details.</w:t>
+      </w:r>
+    </w:p>
+    <w:p>
+      <w:pPr>
+        <w:pStyle w:val="Standard"/>
+        <w:spacing w:before="0" w:after="120"/>
+        <w:jc w:val="both"/>
+        <w:rPr/>
+      </w:pPr>
+      <w:r>
+        <w:rPr/>
+      </w:r>
+    </w:p>
+    <w:p>
+      <w:pPr>
+        <w:pStyle w:val="Standard"/>
+        <w:spacing w:before="0" w:after="120"/>
+        <w:jc w:val="both"/>
+        <w:rPr/>
+      </w:pPr>
+      <w:r>
+        <w:rPr/>
+        <w:t>compilar.tests.sin.instrumentar:</w:t>
+      </w:r>
+    </w:p>
+    <w:p>
+      <w:pPr>
+        <w:pStyle w:val="Standard"/>
+        <w:spacing w:before="0" w:after="120"/>
+        <w:jc w:val="both"/>
+        <w:rPr/>
+      </w:pPr>
+      <w:r>
+        <w:rPr/>
+        <w:t xml:space="preserve">    </w:t>
+      </w:r>
+      <w:r>
+        <w:rPr/>
+        <w:t>[javac] Compiling 12 source files to /home/nachox/workspace/Algoformers/build/tests</w:t>
+      </w:r>
+    </w:p>
+    <w:p>
+      <w:pPr>
+        <w:pStyle w:val="Standard"/>
+        <w:spacing w:before="0" w:after="120"/>
+        <w:jc w:val="both"/>
+        <w:rPr/>
+      </w:pPr>
+      <w:r>
+        <w:rPr/>
+        <w:t xml:space="preserve">    </w:t>
+      </w:r>
+      <w:r>
+        <w:rPr/>
+        <w:t>[javac] Note: /home/nachox/workspace/Algoformers/src/fiuba/algo3/tests/unitarios/CasilleroTest.java uses unchecked or unsafe operations.</w:t>
+      </w:r>
+    </w:p>
+    <w:p>
+      <w:pPr>
+        <w:pStyle w:val="Standard"/>
+        <w:spacing w:before="0" w:after="120"/>
+        <w:jc w:val="both"/>
+        <w:rPr/>
+      </w:pPr>
+      <w:r>
+        <w:rPr/>
+        <w:t xml:space="preserve">    </w:t>
+      </w:r>
+      <w:r>
+        <w:rPr/>
+        <w:t>[javac] Note: Recompile with -Xlint:unchecked for details.</w:t>
+      </w:r>
+    </w:p>
+    <w:p>
+      <w:pPr>
+        <w:pStyle w:val="Standard"/>
+        <w:spacing w:before="0" w:after="120"/>
+        <w:jc w:val="both"/>
+        <w:rPr/>
+      </w:pPr>
+      <w:r>
+        <w:rPr/>
+      </w:r>
+    </w:p>
+    <w:p>
+      <w:pPr>
+        <w:pStyle w:val="Standard"/>
+        <w:spacing w:before="0" w:after="120"/>
+        <w:jc w:val="both"/>
+        <w:rPr/>
+      </w:pPr>
+      <w:r>
+        <w:rPr/>
+        <w:t>test:</w:t>
+      </w:r>
+    </w:p>
+    <w:p>
+      <w:pPr>
+        <w:pStyle w:val="Standard"/>
+        <w:spacing w:before="0" w:after="120"/>
+        <w:jc w:val="both"/>
+        <w:rPr/>
+      </w:pPr>
+      <w:r>
+        <w:rPr/>
+        <w:t xml:space="preserve">    </w:t>
+      </w:r>
+      <w:r>
+        <w:rPr/>
+        <w:t>[junit] Testsuite: fiuba.algo3.tests.entregas.e0606Test</w:t>
+      </w:r>
+    </w:p>
+    <w:p>
+      <w:pPr>
+        <w:pStyle w:val="Standard"/>
+        <w:spacing w:before="0" w:after="120"/>
+        <w:jc w:val="both"/>
+        <w:rPr/>
+      </w:pPr>
+      <w:r>
+        <w:rPr/>
+        <w:t xml:space="preserve">    </w:t>
+      </w:r>
+      <w:r>
+        <w:rPr/>
+        <w:t>[junit] Tests run: 5, Failures: 0, Errors: 0, Skipped: 0, Time elapsed: 0,071 sec</w:t>
+      </w:r>
+    </w:p>
+    <w:p>
+      <w:pPr>
+        <w:pStyle w:val="Standard"/>
+        <w:spacing w:before="0" w:after="120"/>
+        <w:jc w:val="both"/>
+        <w:rPr/>
+      </w:pPr>
+      <w:r>
+        <w:rPr/>
+        <w:t xml:space="preserve">    </w:t>
+      </w:r>
+      <w:r>
+        <w:rPr/>
+        <w:t xml:space="preserve">[junit] </w:t>
+      </w:r>
+    </w:p>
+    <w:p>
+      <w:pPr>
+        <w:pStyle w:val="Standard"/>
+        <w:spacing w:before="0" w:after="120"/>
+        <w:jc w:val="both"/>
+        <w:rPr/>
+      </w:pPr>
+      <w:r>
+        <w:rPr/>
+        <w:t xml:space="preserve">    </w:t>
+      </w:r>
+      <w:r>
+        <w:rPr/>
+        <w:t>[junit] Testcase: testAutobotAtacaDecepticonConDanosFueraDeRango took 0,051 sec</w:t>
+      </w:r>
+    </w:p>
+    <w:p>
+      <w:pPr>
+        <w:pStyle w:val="Standard"/>
+        <w:spacing w:before="0" w:after="120"/>
+        <w:jc w:val="both"/>
+        <w:rPr/>
+      </w:pPr>
+      <w:r>
+        <w:rPr/>
+        <w:t xml:space="preserve">    </w:t>
+      </w:r>
+      <w:r>
+        <w:rPr/>
+        <w:t>[junit] Testcase: testAgregarAlgoformerHumanoideMoverYVerificarPosicion took 0,003 sec</w:t>
+      </w:r>
+    </w:p>
+    <w:p>
+      <w:pPr>
+        <w:pStyle w:val="Standard"/>
+        <w:spacing w:before="0" w:after="120"/>
+        <w:jc w:val="both"/>
+        <w:rPr/>
+      </w:pPr>
+      <w:r>
+        <w:rPr/>
+        <w:t xml:space="preserve">    </w:t>
+      </w:r>
+      <w:r>
+        <w:rPr/>
+        <w:t>[junit] Testcase: testAutobotAtacaDecepticonConDanos took 0,001 sec</w:t>
+      </w:r>
+    </w:p>
+    <w:p>
+      <w:pPr>
+        <w:pStyle w:val="Standard"/>
+        <w:spacing w:before="0" w:after="120"/>
+        <w:jc w:val="both"/>
+        <w:rPr/>
+      </w:pPr>
+      <w:r>
+        <w:rPr/>
+        <w:t xml:space="preserve">    </w:t>
+      </w:r>
+      <w:r>
+        <w:rPr/>
+        <w:t>[junit] Testcase: testAgregarAlgoformerYCambiarDeModoEnAmbasDirecciones took 0,002 sec</w:t>
+      </w:r>
+    </w:p>
+    <w:p>
+      <w:pPr>
+        <w:pStyle w:val="Standard"/>
+        <w:spacing w:before="0" w:after="120"/>
+        <w:jc w:val="both"/>
+        <w:rPr/>
+      </w:pPr>
+      <w:r>
+        <w:rPr/>
+        <w:t xml:space="preserve">    </w:t>
+      </w:r>
+      <w:r>
+        <w:rPr/>
+        <w:t>[junit] Testcase: testAgregarAlgoformerAlternoMoverYVerificarPosicion took 0,001 sec</w:t>
+      </w:r>
+    </w:p>
+    <w:p>
+      <w:pPr>
+        <w:pStyle w:val="Standard"/>
+        <w:spacing w:before="0" w:after="120"/>
+        <w:jc w:val="both"/>
+        <w:rPr/>
+      </w:pPr>
+      <w:r>
+        <w:rPr/>
+        <w:t xml:space="preserve">    </w:t>
+      </w:r>
+      <w:r>
+        <w:rPr/>
+        <w:t>[junit] Testsuite: fiuba.algo3.tests.entregas.e0613Test</w:t>
+      </w:r>
+    </w:p>
+    <w:p>
+      <w:pPr>
+        <w:pStyle w:val="Standard"/>
+        <w:spacing w:before="0" w:after="120"/>
+        <w:jc w:val="both"/>
+        <w:rPr/>
+      </w:pPr>
+      <w:r>
+        <w:rPr/>
+        <w:t xml:space="preserve">    </w:t>
+      </w:r>
+      <w:r>
+        <w:rPr/>
+        <w:t>[junit] Tests run: 25, Failures: 0, Errors: 0, Skipped: 0, Time elapsed: 0,098 sec</w:t>
+      </w:r>
+    </w:p>
+    <w:p>
+      <w:pPr>
+        <w:pStyle w:val="Standard"/>
+        <w:spacing w:before="0" w:after="120"/>
+        <w:jc w:val="both"/>
+        <w:rPr/>
+      </w:pPr>
+      <w:r>
+        <w:rPr/>
+        <w:t xml:space="preserve">    </w:t>
+      </w:r>
+      <w:r>
+        <w:rPr/>
+        <w:t xml:space="preserve">[junit] </w:t>
+      </w:r>
+    </w:p>
+    <w:p>
+      <w:pPr>
+        <w:pStyle w:val="Standard"/>
+        <w:spacing w:before="0" w:after="120"/>
+        <w:jc w:val="both"/>
+        <w:rPr/>
+      </w:pPr>
+      <w:r>
+        <w:rPr/>
+        <w:t xml:space="preserve">    </w:t>
+      </w:r>
+      <w:r>
+        <w:rPr/>
+        <w:t>[junit] Testcase: testLlenarZonaRocasYHacerPasarAMegatronHumanoidePorElla took 0,047 sec</w:t>
+      </w:r>
+    </w:p>
+    <w:p>
+      <w:pPr>
+        <w:pStyle w:val="Standard"/>
+        <w:spacing w:before="0" w:after="120"/>
+        <w:jc w:val="both"/>
+        <w:rPr/>
+      </w:pPr>
+      <w:r>
+        <w:rPr/>
+        <w:t xml:space="preserve">    </w:t>
+      </w:r>
+      <w:r>
+        <w:rPr/>
+        <w:t>[junit] Testcase: testLlenarZonaRocasYHacerPasarABonecrusherHumanoidePorElla took 0,001 sec</w:t>
+      </w:r>
+    </w:p>
+    <w:p>
+      <w:pPr>
+        <w:pStyle w:val="Standard"/>
+        <w:spacing w:before="0" w:after="120"/>
+        <w:jc w:val="both"/>
+        <w:rPr/>
+      </w:pPr>
+      <w:r>
+        <w:rPr/>
+        <w:t xml:space="preserve">    </w:t>
+      </w:r>
+      <w:r>
+        <w:rPr/>
+        <w:t>[junit] Testcase: testLlenarZonaTormentaPsionicaYVerificarQueUnidadesAereasDismunyenCapacidadDeAtaque took 0,003 sec</w:t>
+      </w:r>
+    </w:p>
+    <w:p>
+      <w:pPr>
+        <w:pStyle w:val="Standard"/>
+        <w:spacing w:before="0" w:after="120"/>
+        <w:jc w:val="both"/>
+        <w:rPr/>
+      </w:pPr>
+      <w:r>
+        <w:rPr/>
+        <w:t xml:space="preserve">    </w:t>
+      </w:r>
+      <w:r>
+        <w:rPr/>
+        <w:t>[junit] Testcase: testLlenarZonaRocasYHacerPasarABumbleBeeHumanoidePorElla took 0,001 sec</w:t>
+      </w:r>
+    </w:p>
+    <w:p>
+      <w:pPr>
+        <w:pStyle w:val="Standard"/>
+        <w:spacing w:before="0" w:after="120"/>
+        <w:jc w:val="both"/>
+        <w:rPr/>
+      </w:pPr>
+      <w:r>
+        <w:rPr/>
+        <w:t xml:space="preserve">    </w:t>
+      </w:r>
+      <w:r>
+        <w:rPr/>
+        <w:t>[junit] Testcase: testLlenarZonaRocasYHacerPasarAOptimusAlternoPorElla took 0,001 sec</w:t>
+      </w:r>
+    </w:p>
+    <w:p>
+      <w:pPr>
+        <w:pStyle w:val="Standard"/>
+        <w:spacing w:before="0" w:after="120"/>
+        <w:jc w:val="both"/>
+        <w:rPr/>
+      </w:pPr>
+      <w:r>
+        <w:rPr/>
+        <w:t xml:space="preserve">    </w:t>
+      </w:r>
+      <w:r>
+        <w:rPr/>
+        <w:t>[junit] Testcase: testLlenarZonaEspinasYVerificarQueLaVidaDeUnidadesTerrestresDiminuyeAlPasarMasDeUnCasillero took 0,007 sec</w:t>
+      </w:r>
+    </w:p>
+    <w:p>
+      <w:pPr>
+        <w:pStyle w:val="Standard"/>
+        <w:spacing w:before="0" w:after="120"/>
+        <w:jc w:val="both"/>
+        <w:rPr/>
+      </w:pPr>
+      <w:r>
+        <w:rPr/>
+        <w:t xml:space="preserve">    </w:t>
+      </w:r>
+      <w:r>
+        <w:rPr/>
+        <w:t>[junit] Testcase: testLlenarZonaRocasYHacerPasarARatchetHumanoidePorElla took 0,001 sec</w:t>
+      </w:r>
+    </w:p>
+    <w:p>
+      <w:pPr>
+        <w:pStyle w:val="Standard"/>
+        <w:spacing w:before="0" w:after="120"/>
+        <w:jc w:val="both"/>
+        <w:rPr/>
+      </w:pPr>
+      <w:r>
+        <w:rPr/>
+        <w:t xml:space="preserve">    </w:t>
+      </w:r>
+      <w:r>
+        <w:rPr/>
+        <w:t>[junit] Testcase: testLlenarZonaPantanoYVerificarEnModoAlternoAereoSeAtraviesaSinProblemas took 0,006 sec</w:t>
+      </w:r>
+    </w:p>
+    <w:p>
+      <w:pPr>
+        <w:pStyle w:val="Standard"/>
+        <w:spacing w:before="0" w:after="120"/>
+        <w:jc w:val="both"/>
+        <w:rPr/>
+      </w:pPr>
+      <w:r>
+        <w:rPr/>
+        <w:t xml:space="preserve">    </w:t>
+      </w:r>
+      <w:r>
+        <w:rPr/>
+        <w:t>[junit] Testcase: testLlenarZonaRocasYHacerPasarAFrenzyAlternoPorElla took 0,001 sec</w:t>
+      </w:r>
+    </w:p>
+    <w:p>
+      <w:pPr>
+        <w:pStyle w:val="Standard"/>
+        <w:spacing w:before="0" w:after="120"/>
+        <w:jc w:val="both"/>
+        <w:rPr/>
+      </w:pPr>
+      <w:r>
+        <w:rPr/>
+        <w:t xml:space="preserve">    </w:t>
+      </w:r>
+      <w:r>
+        <w:rPr/>
+        <w:t>[junit] Testcase: testLlenarZonaEspinasYVerificarQueLaVidaDeUnidadesTerrestresDiminuyeAlPasarUnCasillero took 0,001 sec</w:t>
+      </w:r>
+    </w:p>
+    <w:p>
+      <w:pPr>
+        <w:pStyle w:val="Standard"/>
+        <w:spacing w:before="0" w:after="120"/>
+        <w:jc w:val="both"/>
+        <w:rPr/>
+      </w:pPr>
+      <w:r>
+        <w:rPr/>
+        <w:t xml:space="preserve">    </w:t>
+      </w:r>
+      <w:r>
+        <w:rPr/>
+        <w:t>[junit] Testcase: testLlenarZonaRocasYHacerPasarAMenasorPorElla took 0,002 sec</w:t>
+      </w:r>
+    </w:p>
+    <w:p>
+      <w:pPr>
+        <w:pStyle w:val="Standard"/>
+        <w:spacing w:before="0" w:after="120"/>
+        <w:jc w:val="both"/>
+        <w:rPr/>
+      </w:pPr>
+      <w:r>
+        <w:rPr/>
+        <w:t xml:space="preserve">    </w:t>
+      </w:r>
+      <w:r>
+        <w:rPr/>
+        <w:t>[junit] Testcase: testLlenarZonaRocasYHacerPasarASuperionPorElla took 0,002 sec</w:t>
+      </w:r>
+    </w:p>
+    <w:p>
+      <w:pPr>
+        <w:pStyle w:val="Standard"/>
+        <w:spacing w:before="0" w:after="120"/>
+        <w:jc w:val="both"/>
+        <w:rPr/>
+      </w:pPr>
+      <w:r>
+        <w:rPr/>
+        <w:t xml:space="preserve">    </w:t>
+      </w:r>
+      <w:r>
+        <w:rPr/>
+        <w:t>[junit] Testcase: testLlenarZonaPantanoYVerificarEnModoHumanoideNoSePuedeAtravasar took 0,002 sec</w:t>
+      </w:r>
+    </w:p>
+    <w:p>
+      <w:pPr>
+        <w:pStyle w:val="Standard"/>
+        <w:spacing w:before="0" w:after="120"/>
+        <w:jc w:val="both"/>
+        <w:rPr/>
+      </w:pPr>
+      <w:r>
+        <w:rPr/>
+        <w:t xml:space="preserve">    </w:t>
+      </w:r>
+      <w:r>
+        <w:rPr/>
+        <w:t>[junit] Testcase: testLlenarZonaRocasYHacerPasarABumbleBeeAlternoPorElla took 0,001 sec</w:t>
+      </w:r>
+    </w:p>
+    <w:p>
+      <w:pPr>
+        <w:pStyle w:val="Standard"/>
+        <w:spacing w:before="0" w:after="120"/>
+        <w:jc w:val="both"/>
+        <w:rPr/>
+      </w:pPr>
+      <w:r>
+        <w:rPr/>
+        <w:t xml:space="preserve">    </w:t>
+      </w:r>
+      <w:r>
+        <w:rPr/>
+        <w:t>[junit] Testcase: testLlenarZonaPantanoYVerificarEnModoAlternoSeTardaElDobleQueEnElRocosoSeRealizaDosMovimientos took 0,001 sec</w:t>
+      </w:r>
+    </w:p>
+    <w:p>
+      <w:pPr>
+        <w:pStyle w:val="Standard"/>
+        <w:spacing w:before="0" w:after="120"/>
+        <w:jc w:val="both"/>
+        <w:rPr/>
+      </w:pPr>
+      <w:r>
+        <w:rPr/>
+        <w:t xml:space="preserve">    </w:t>
+      </w:r>
+      <w:r>
+        <w:rPr/>
+        <w:t>[junit] Testcase: testLlenarZonaNebulosaDeAndromedaYVerificarEnModoAlternoAereoUnaUnidadSeQuedaAtrapadaPorTresTurnosSinMoverse took 0,002 sec</w:t>
+      </w:r>
+    </w:p>
+    <w:p>
+      <w:pPr>
+        <w:pStyle w:val="Standard"/>
+        <w:spacing w:before="0" w:after="120"/>
+        <w:jc w:val="both"/>
+        <w:rPr/>
+      </w:pPr>
+      <w:r>
+        <w:rPr/>
+        <w:t xml:space="preserve">    </w:t>
+      </w:r>
+      <w:r>
+        <w:rPr/>
+        <w:t>[junit] Testcase: testLlenarZonaPantanoYVerificarEnModoAlternoSeTardaElDobleQueEnElRocosoSeRealizaUnMovimiento took 0,001 sec</w:t>
+      </w:r>
+    </w:p>
+    <w:p>
+      <w:pPr>
+        <w:pStyle w:val="Standard"/>
+        <w:spacing w:before="0" w:after="120"/>
+        <w:jc w:val="both"/>
+        <w:rPr/>
+      </w:pPr>
+      <w:r>
+        <w:rPr/>
+        <w:t xml:space="preserve">    </w:t>
+      </w:r>
+      <w:r>
+        <w:rPr/>
+        <w:t>[junit] Testcase: testLlenarZonaTormentaPsionicaYVerificarQueUnidadesAereasYPasarDosVecesYVerQueNoDismunyenMasSuCapacidadDeAtaque took 0,001 sec</w:t>
+      </w:r>
+    </w:p>
+    <w:p>
+      <w:pPr>
+        <w:pStyle w:val="Standard"/>
+        <w:spacing w:before="0" w:after="120"/>
+        <w:jc w:val="both"/>
+        <w:rPr/>
+      </w:pPr>
+      <w:r>
+        <w:rPr/>
+        <w:t xml:space="preserve">    </w:t>
+      </w:r>
+      <w:r>
+        <w:rPr/>
+        <w:t>[junit] Testcase: testLlenarZonaNubesYVerificarEnModoAlternoAereoSeAtraviesaSinProblemas took 0,001 sec</w:t>
+      </w:r>
+    </w:p>
+    <w:p>
+      <w:pPr>
+        <w:pStyle w:val="Standard"/>
+        <w:spacing w:before="0" w:after="120"/>
+        <w:jc w:val="both"/>
+        <w:rPr/>
+      </w:pPr>
+      <w:r>
+        <w:rPr/>
+        <w:t xml:space="preserve">    </w:t>
+      </w:r>
+      <w:r>
+        <w:rPr/>
+        <w:t>[junit] Testcase: testLlenarZonaRocasYHacerPasarAOptimusHumanoidePorElla took 0,001 sec</w:t>
+      </w:r>
+    </w:p>
+    <w:p>
+      <w:pPr>
+        <w:pStyle w:val="Standard"/>
+        <w:spacing w:before="0" w:after="120"/>
+        <w:jc w:val="both"/>
+        <w:rPr/>
+      </w:pPr>
+      <w:r>
+        <w:rPr/>
+        <w:t xml:space="preserve">    </w:t>
+      </w:r>
+      <w:r>
+        <w:rPr/>
+        <w:t>[junit] Testcase: testLlenarZonaRocasYHacerPasarAMegatronAlternoPorElla took 0,001 sec</w:t>
+      </w:r>
+    </w:p>
+    <w:p>
+      <w:pPr>
+        <w:pStyle w:val="Standard"/>
+        <w:spacing w:before="0" w:after="120"/>
+        <w:jc w:val="both"/>
+        <w:rPr/>
+      </w:pPr>
+      <w:r>
+        <w:rPr/>
+        <w:t xml:space="preserve">    </w:t>
+      </w:r>
+      <w:r>
+        <w:rPr/>
+        <w:t>[junit] Testcase: testLlenarZonaRocasYHacerPasarARatchetAlternoPorElla took 0,001 sec</w:t>
+      </w:r>
+    </w:p>
+    <w:p>
+      <w:pPr>
+        <w:pStyle w:val="Standard"/>
+        <w:spacing w:before="0" w:after="120"/>
+        <w:jc w:val="both"/>
+        <w:rPr/>
+      </w:pPr>
+      <w:r>
+        <w:rPr/>
+        <w:t xml:space="preserve">    </w:t>
+      </w:r>
+      <w:r>
+        <w:rPr/>
+        <w:t>[junit] Testcase: testLlenarZonaRocasYHacerPasarABonecrusherAlternoPorElla took 0,001 sec</w:t>
+      </w:r>
+    </w:p>
+    <w:p>
+      <w:pPr>
+        <w:pStyle w:val="Standard"/>
+        <w:spacing w:before="0" w:after="120"/>
+        <w:jc w:val="both"/>
+        <w:rPr/>
+      </w:pPr>
+      <w:r>
+        <w:rPr/>
+        <w:t xml:space="preserve">    </w:t>
+      </w:r>
+      <w:r>
+        <w:rPr/>
+        <w:t>[junit] Testcase: testLlenarZonaEspinasYVerificarQueUnidadesAereasNoSonAfectadas took 0,001 sec</w:t>
+      </w:r>
+    </w:p>
+    <w:p>
+      <w:pPr>
+        <w:pStyle w:val="Standard"/>
+        <w:spacing w:before="0" w:after="120"/>
+        <w:jc w:val="both"/>
+        <w:rPr/>
+      </w:pPr>
+      <w:r>
+        <w:rPr/>
+        <w:t xml:space="preserve">    </w:t>
+      </w:r>
+      <w:r>
+        <w:rPr/>
+        <w:t>[junit] Testcase: testLlenarZonaRocasYHacerPasarAFrenzyHumanoidePorElla took 0,001 sec</w:t>
+      </w:r>
+    </w:p>
+    <w:p>
+      <w:pPr>
+        <w:pStyle w:val="Standard"/>
+        <w:spacing w:before="0" w:after="120"/>
+        <w:jc w:val="both"/>
+        <w:rPr/>
+      </w:pPr>
+      <w:r>
+        <w:rPr/>
+        <w:t xml:space="preserve">    </w:t>
+      </w:r>
+      <w:r>
+        <w:rPr/>
+        <w:t>[junit] Testsuite: fiuba.algo3.tests.integracion.IntegracionTest</w:t>
+      </w:r>
+    </w:p>
+    <w:p>
+      <w:pPr>
+        <w:pStyle w:val="Standard"/>
+        <w:spacing w:before="0" w:after="120"/>
+        <w:jc w:val="both"/>
+        <w:rPr/>
+      </w:pPr>
+      <w:r>
+        <w:rPr/>
+        <w:t xml:space="preserve">    </w:t>
+      </w:r>
+      <w:r>
+        <w:rPr/>
+        <w:t>[junit] Tests run: 7, Failures: 0, Errors: 0, Skipped: 0, Time elapsed: 0,015 sec</w:t>
+      </w:r>
+    </w:p>
+    <w:p>
+      <w:pPr>
+        <w:pStyle w:val="Standard"/>
+        <w:spacing w:before="0" w:after="120"/>
+        <w:jc w:val="both"/>
+        <w:rPr/>
+      </w:pPr>
+      <w:r>
+        <w:rPr/>
+        <w:t xml:space="preserve">    </w:t>
+      </w:r>
+      <w:r>
+        <w:rPr/>
+        <w:t xml:space="preserve">[junit] </w:t>
+      </w:r>
+    </w:p>
+    <w:p>
+      <w:pPr>
+        <w:pStyle w:val="Standard"/>
+        <w:spacing w:before="0" w:after="120"/>
+        <w:jc w:val="both"/>
+        <w:rPr/>
+      </w:pPr>
+      <w:r>
+        <w:rPr/>
+        <w:t xml:space="preserve">    </w:t>
+      </w:r>
+      <w:r>
+        <w:rPr/>
+        <w:t>[junit] Testcase: testLlenarZonaPantanoYVerificarEnModoHumanoideNoPasaYVolverACondicionesIniciales took 0,001 sec</w:t>
+      </w:r>
+    </w:p>
+    <w:p>
+      <w:pPr>
+        <w:pStyle w:val="Standard"/>
+        <w:spacing w:before="0" w:after="120"/>
+        <w:jc w:val="both"/>
+        <w:rPr/>
+      </w:pPr>
+      <w:r>
+        <w:rPr/>
+        <w:t xml:space="preserve">    </w:t>
+      </w:r>
+      <w:r>
+        <w:rPr/>
+        <w:t>[junit] Testcase: testCombinarTresAlgoformersAlineados took 0,001 sec</w:t>
+      </w:r>
+    </w:p>
+    <w:p>
+      <w:pPr>
+        <w:pStyle w:val="Standard"/>
+        <w:spacing w:before="0" w:after="120"/>
+        <w:jc w:val="both"/>
+        <w:rPr/>
+      </w:pPr>
+      <w:r>
+        <w:rPr/>
+        <w:t xml:space="preserve">    </w:t>
+      </w:r>
+      <w:r>
+        <w:rPr/>
+        <w:t>[junit] Testcase: testIntentarCombinarTresAlgoformersNoAlineadosYQueSalteExcepcion took 0,002 sec</w:t>
+      </w:r>
+    </w:p>
+    <w:p>
+      <w:pPr>
+        <w:pStyle w:val="Standard"/>
+        <w:spacing w:before="0" w:after="120"/>
+        <w:jc w:val="both"/>
+        <w:rPr/>
+      </w:pPr>
+      <w:r>
+        <w:rPr/>
+        <w:t xml:space="preserve">    </w:t>
+      </w:r>
+      <w:r>
+        <w:rPr/>
+        <w:t>[junit] Testcase: testGanarPorAgarrarChispa took 0,001 sec</w:t>
+      </w:r>
+    </w:p>
+    <w:p>
+      <w:pPr>
+        <w:pStyle w:val="Standard"/>
+        <w:spacing w:before="0" w:after="120"/>
+        <w:jc w:val="both"/>
+        <w:rPr/>
+      </w:pPr>
+      <w:r>
+        <w:rPr/>
+        <w:t xml:space="preserve">    </w:t>
+      </w:r>
+      <w:r>
+        <w:rPr/>
+        <w:t>[junit] Testcase: testGanarPorMatarAlgoformers took 0,006 sec</w:t>
+      </w:r>
+    </w:p>
+    <w:p>
+      <w:pPr>
+        <w:pStyle w:val="Standard"/>
+        <w:spacing w:before="0" w:after="120"/>
+        <w:jc w:val="both"/>
+        <w:rPr/>
+      </w:pPr>
+      <w:r>
+        <w:rPr/>
+        <w:t xml:space="preserve">    </w:t>
+      </w:r>
+      <w:r>
+        <w:rPr/>
+        <w:t>[junit] Testcase: testMatarAlgoformer took 0,002 sec</w:t>
+      </w:r>
+    </w:p>
+    <w:p>
+      <w:pPr>
+        <w:pStyle w:val="Standard"/>
+        <w:spacing w:before="0" w:after="120"/>
+        <w:jc w:val="both"/>
+        <w:rPr/>
+      </w:pPr>
+      <w:r>
+        <w:rPr/>
+        <w:t xml:space="preserve">    </w:t>
+      </w:r>
+      <w:r>
+        <w:rPr/>
+        <w:t>[junit] Testcase: testVerQueLaChispaSeAgregaEnElMedio took 0,001 sec</w:t>
+      </w:r>
+    </w:p>
+    <w:p>
+      <w:pPr>
+        <w:pStyle w:val="Standard"/>
+        <w:spacing w:before="0" w:after="120"/>
+        <w:jc w:val="both"/>
+        <w:rPr/>
+      </w:pPr>
+      <w:r>
+        <w:rPr/>
+        <w:t xml:space="preserve">    </w:t>
+      </w:r>
+      <w:r>
+        <w:rPr/>
+        <w:t>[junit] Testsuite: fiuba.algo3.tests.unitarios.CasilleroTest</w:t>
+      </w:r>
+    </w:p>
+    <w:p>
+      <w:pPr>
+        <w:pStyle w:val="Standard"/>
+        <w:spacing w:before="0" w:after="120"/>
+        <w:jc w:val="both"/>
+        <w:rPr/>
+      </w:pPr>
+      <w:r>
+        <w:rPr/>
+        <w:t xml:space="preserve">    </w:t>
+      </w:r>
+      <w:r>
+        <w:rPr/>
+        <w:t>[junit] Tests run: 5, Failures: 0, Errors: 0, Skipped: 0, Time elapsed: 0,002 sec</w:t>
+      </w:r>
+    </w:p>
+    <w:p>
+      <w:pPr>
+        <w:pStyle w:val="Standard"/>
+        <w:spacing w:before="0" w:after="120"/>
+        <w:jc w:val="both"/>
+        <w:rPr/>
+      </w:pPr>
+      <w:r>
+        <w:rPr/>
+        <w:t xml:space="preserve">    </w:t>
+      </w:r>
+      <w:r>
+        <w:rPr/>
+        <w:t xml:space="preserve">[junit] </w:t>
+      </w:r>
+    </w:p>
+    <w:p>
+      <w:pPr>
+        <w:pStyle w:val="Standard"/>
+        <w:spacing w:before="0" w:after="120"/>
+        <w:jc w:val="both"/>
+        <w:rPr/>
+      </w:pPr>
+      <w:r>
+        <w:rPr/>
+        <w:t xml:space="preserve">    </w:t>
+      </w:r>
+      <w:r>
+        <w:rPr/>
+        <w:t>[junit] Testcase: testCrearCasilleroVerificarSuperficiesPantanoYNebulosaDeAndromeda took 0 sec</w:t>
+      </w:r>
+    </w:p>
+    <w:p>
+      <w:pPr>
+        <w:pStyle w:val="Standard"/>
+        <w:spacing w:before="0" w:after="120"/>
+        <w:jc w:val="both"/>
+        <w:rPr/>
+      </w:pPr>
+      <w:r>
+        <w:rPr/>
+        <w:t xml:space="preserve">    </w:t>
+      </w:r>
+      <w:r>
+        <w:rPr/>
+        <w:t>[junit] Testcase: testCrearCasilleroVerificarQueElContenidoEsVacio took 0 sec</w:t>
+      </w:r>
+    </w:p>
+    <w:p>
+      <w:pPr>
+        <w:pStyle w:val="Standard"/>
+        <w:spacing w:before="0" w:after="120"/>
+        <w:jc w:val="both"/>
+        <w:rPr/>
+      </w:pPr>
+      <w:r>
+        <w:rPr/>
+        <w:t xml:space="preserve">    </w:t>
+      </w:r>
+      <w:r>
+        <w:rPr/>
+        <w:t>[junit] Testcase: testCrearCasilleroVerificarSuperficiesEspinasYTormentaPsionica took 0 sec</w:t>
+      </w:r>
+    </w:p>
+    <w:p>
+      <w:pPr>
+        <w:pStyle w:val="Standard"/>
+        <w:spacing w:before="0" w:after="120"/>
+        <w:jc w:val="both"/>
+        <w:rPr/>
+      </w:pPr>
+      <w:r>
+        <w:rPr/>
+        <w:t xml:space="preserve">    </w:t>
+      </w:r>
+      <w:r>
+        <w:rPr/>
+        <w:t>[junit] Testcase: testCrearCasilleroPonerAlgoformer took 0,002 sec</w:t>
+      </w:r>
+    </w:p>
+    <w:p>
+      <w:pPr>
+        <w:pStyle w:val="Standard"/>
+        <w:spacing w:before="0" w:after="120"/>
+        <w:jc w:val="both"/>
+        <w:rPr/>
+      </w:pPr>
+      <w:r>
+        <w:rPr/>
+        <w:t xml:space="preserve">    </w:t>
+      </w:r>
+      <w:r>
+        <w:rPr/>
+        <w:t>[junit] Testcase: testCrearCasilleroVerificarSuperficiesRocasYNube took 0 sec</w:t>
+      </w:r>
+    </w:p>
+    <w:p>
+      <w:pPr>
+        <w:pStyle w:val="Standard"/>
+        <w:spacing w:before="0" w:after="120"/>
+        <w:jc w:val="both"/>
+        <w:rPr/>
+      </w:pPr>
+      <w:r>
+        <w:rPr/>
+        <w:t xml:space="preserve">    </w:t>
+      </w:r>
+      <w:r>
+        <w:rPr/>
+        <w:t>[junit] Testsuite: fiuba.algo3.tests.unitarios.ChispaTest</w:t>
+      </w:r>
+    </w:p>
+    <w:p>
+      <w:pPr>
+        <w:pStyle w:val="Standard"/>
+        <w:spacing w:before="0" w:after="120"/>
+        <w:jc w:val="both"/>
+        <w:rPr/>
+      </w:pPr>
+      <w:r>
+        <w:rPr/>
+        <w:t xml:space="preserve">    </w:t>
+      </w:r>
+      <w:r>
+        <w:rPr/>
+        <w:t>[junit] Tests run: 1, Failures: 0, Errors: 0, Skipped: 0, Time elapsed: 0,014 sec</w:t>
+      </w:r>
+    </w:p>
+    <w:p>
+      <w:pPr>
+        <w:pStyle w:val="Standard"/>
+        <w:spacing w:before="0" w:after="120"/>
+        <w:jc w:val="both"/>
+        <w:rPr/>
+      </w:pPr>
+      <w:r>
+        <w:rPr/>
+        <w:t xml:space="preserve">    </w:t>
+      </w:r>
+      <w:r>
+        <w:rPr/>
+        <w:t xml:space="preserve">[junit] </w:t>
+      </w:r>
+    </w:p>
+    <w:p>
+      <w:pPr>
+        <w:pStyle w:val="Standard"/>
+        <w:spacing w:before="0" w:after="120"/>
+        <w:jc w:val="both"/>
+        <w:rPr/>
+      </w:pPr>
+      <w:r>
+        <w:rPr/>
+        <w:t xml:space="preserve">    </w:t>
+      </w:r>
+      <w:r>
+        <w:rPr/>
+        <w:t>[junit] Testcase: testEsChispa took 0 sec</w:t>
+      </w:r>
+    </w:p>
+    <w:p>
+      <w:pPr>
+        <w:pStyle w:val="Standard"/>
+        <w:spacing w:before="0" w:after="120"/>
+        <w:jc w:val="both"/>
+        <w:rPr/>
+      </w:pPr>
+      <w:r>
+        <w:rPr/>
+        <w:t xml:space="preserve">    </w:t>
+      </w:r>
+      <w:r>
+        <w:rPr/>
+        <w:t>[junit] Testsuite: fiuba.algo3.tests.unitarios.JuegoTest</w:t>
+      </w:r>
+    </w:p>
+    <w:p>
+      <w:pPr>
+        <w:pStyle w:val="Standard"/>
+        <w:spacing w:before="0" w:after="120"/>
+        <w:jc w:val="both"/>
+        <w:rPr/>
+      </w:pPr>
+      <w:r>
+        <w:rPr/>
+        <w:t xml:space="preserve">    </w:t>
+      </w:r>
+      <w:r>
+        <w:rPr/>
+        <w:t>[junit] Tests run: 1, Failures: 0, Errors: 0, Skipped: 0, Time elapsed: 0,001 sec</w:t>
+      </w:r>
+    </w:p>
+    <w:p>
+      <w:pPr>
+        <w:pStyle w:val="Standard"/>
+        <w:spacing w:before="0" w:after="120"/>
+        <w:jc w:val="both"/>
+        <w:rPr/>
+      </w:pPr>
+      <w:r>
+        <w:rPr/>
+        <w:t xml:space="preserve">    </w:t>
+      </w:r>
+      <w:r>
+        <w:rPr/>
+        <w:t xml:space="preserve">[junit] </w:t>
+      </w:r>
+    </w:p>
+    <w:p>
+      <w:pPr>
+        <w:pStyle w:val="Standard"/>
+        <w:spacing w:before="0" w:after="120"/>
+        <w:jc w:val="both"/>
+        <w:rPr/>
+      </w:pPr>
+      <w:r>
+        <w:rPr/>
+        <w:t xml:space="preserve">    </w:t>
+      </w:r>
+      <w:r>
+        <w:rPr/>
+        <w:t>[junit] Testcase: testMostrarGanadorCorrectamente took 0,001 sec</w:t>
+      </w:r>
+    </w:p>
+    <w:p>
+      <w:pPr>
+        <w:pStyle w:val="Standard"/>
+        <w:spacing w:before="0" w:after="120"/>
+        <w:jc w:val="both"/>
+        <w:rPr/>
+      </w:pPr>
+      <w:r>
+        <w:rPr/>
+        <w:t xml:space="preserve">    </w:t>
+      </w:r>
+      <w:r>
+        <w:rPr/>
+        <w:t>[junit] Testsuite: fiuba.algo3.tests.unitarios.TableroTest</w:t>
+      </w:r>
+    </w:p>
+    <w:p>
+      <w:pPr>
+        <w:pStyle w:val="Standard"/>
+        <w:spacing w:before="0" w:after="120"/>
+        <w:jc w:val="both"/>
+        <w:rPr/>
+      </w:pPr>
+      <w:r>
+        <w:rPr/>
+        <w:t xml:space="preserve">    </w:t>
+      </w:r>
+      <w:r>
+        <w:rPr/>
+        <w:t>[junit] Tests run: 1, Failures: 0, Errors: 0, Skipped: 0, Time elapsed: 0,001 sec</w:t>
+      </w:r>
+    </w:p>
+    <w:p>
+      <w:pPr>
+        <w:pStyle w:val="Standard"/>
+        <w:spacing w:before="0" w:after="120"/>
+        <w:jc w:val="both"/>
+        <w:rPr/>
+      </w:pPr>
+      <w:r>
+        <w:rPr/>
+        <w:t xml:space="preserve">    </w:t>
+      </w:r>
+      <w:r>
+        <w:rPr/>
+        <w:t xml:space="preserve">[junit] </w:t>
+      </w:r>
+    </w:p>
+    <w:p>
+      <w:pPr>
+        <w:pStyle w:val="Standard"/>
+        <w:spacing w:before="0" w:after="120"/>
+        <w:jc w:val="both"/>
+        <w:rPr/>
+      </w:pPr>
+      <w:r>
+        <w:rPr/>
+        <w:t xml:space="preserve">    </w:t>
+      </w:r>
+      <w:r>
+        <w:rPr/>
+        <w:t>[junit] Testcase: testAgregarAlgoformerHumanoide took 0,001 sec</w:t>
+      </w:r>
+    </w:p>
+    <w:p>
+      <w:pPr>
+        <w:pStyle w:val="Standard"/>
+        <w:spacing w:before="0" w:after="120"/>
+        <w:jc w:val="both"/>
+        <w:rPr/>
+      </w:pPr>
+      <w:r>
+        <w:rPr/>
+        <w:t xml:space="preserve">    </w:t>
+      </w:r>
+      <w:r>
+        <w:rPr/>
+        <w:t>[junit] Testsuite: fiuba.algo3.tests.unitarios.excepciones.AlgoformerCombinadoNoPuedeTransformarseExcepcionTest</w:t>
+      </w:r>
+    </w:p>
+    <w:p>
+      <w:pPr>
+        <w:pStyle w:val="Standard"/>
+        <w:spacing w:before="0" w:after="120"/>
+        <w:jc w:val="both"/>
+        <w:rPr/>
+      </w:pPr>
+      <w:r>
+        <w:rPr/>
+        <w:t xml:space="preserve">    </w:t>
+      </w:r>
+      <w:r>
+        <w:rPr/>
+        <w:t>[junit] Tests run: 1, Failures: 0, Errors: 0, Skipped: 0, Time elapsed: 0,001 sec</w:t>
+      </w:r>
+    </w:p>
+    <w:p>
+      <w:pPr>
+        <w:pStyle w:val="Standard"/>
+        <w:spacing w:before="0" w:after="120"/>
+        <w:jc w:val="both"/>
+        <w:rPr/>
+      </w:pPr>
+      <w:r>
+        <w:rPr/>
+        <w:t xml:space="preserve">    </w:t>
+      </w:r>
+      <w:r>
+        <w:rPr/>
+        <w:t xml:space="preserve">[junit] </w:t>
+      </w:r>
+    </w:p>
+    <w:p>
+      <w:pPr>
+        <w:pStyle w:val="Standard"/>
+        <w:spacing w:before="0" w:after="120"/>
+        <w:jc w:val="both"/>
+        <w:rPr/>
+      </w:pPr>
+      <w:r>
+        <w:rPr/>
+        <w:t xml:space="preserve">    </w:t>
+      </w:r>
+      <w:r>
+        <w:rPr/>
+        <w:t>[junit] Testcase: testCombinoAlgoformerYLuegoTratoDeTransformarloLanzaExcepcion took 0,001 sec</w:t>
+      </w:r>
+    </w:p>
+    <w:p>
+      <w:pPr>
+        <w:pStyle w:val="Standard"/>
+        <w:spacing w:before="0" w:after="120"/>
+        <w:jc w:val="both"/>
+        <w:rPr/>
+      </w:pPr>
+      <w:r>
+        <w:rPr/>
+        <w:t xml:space="preserve">    </w:t>
+      </w:r>
+      <w:r>
+        <w:rPr/>
+        <w:t>[junit] Testsuite: fiuba.algo3.tests.unitarios.excepciones.NoEsElTurnoDelJugadorExcepcionTest</w:t>
+      </w:r>
+    </w:p>
+    <w:p>
+      <w:pPr>
+        <w:pStyle w:val="Standard"/>
+        <w:spacing w:before="0" w:after="120"/>
+        <w:jc w:val="both"/>
+        <w:rPr/>
+      </w:pPr>
+      <w:r>
+        <w:rPr/>
+        <w:t xml:space="preserve">    </w:t>
+      </w:r>
+      <w:r>
+        <w:rPr/>
+        <w:t>[junit] Tests run: 4, Failures: 0, Errors: 0, Skipped: 0, Time elapsed: 0,004 sec</w:t>
+      </w:r>
+    </w:p>
+    <w:p>
+      <w:pPr>
+        <w:pStyle w:val="Standard"/>
+        <w:spacing w:before="0" w:after="120"/>
+        <w:jc w:val="both"/>
+        <w:rPr/>
+      </w:pPr>
+      <w:r>
+        <w:rPr/>
+        <w:t xml:space="preserve">    </w:t>
+      </w:r>
+      <w:r>
+        <w:rPr/>
+        <w:t xml:space="preserve">[junit] </w:t>
+      </w:r>
+    </w:p>
+    <w:p>
+      <w:pPr>
+        <w:pStyle w:val="Standard"/>
+        <w:spacing w:before="0" w:after="120"/>
+        <w:jc w:val="both"/>
+        <w:rPr/>
+      </w:pPr>
+      <w:r>
+        <w:rPr/>
+        <w:t xml:space="preserve">    </w:t>
+      </w:r>
+      <w:r>
+        <w:rPr/>
+        <w:t>[junit] Testcase: testAtacoDesdeUnAlgoformerYLuegoDesdeUnoDelOtroJugadorYNoLanzaExcepcion took 0 sec</w:t>
+      </w:r>
+    </w:p>
+    <w:p>
+      <w:pPr>
+        <w:pStyle w:val="Standard"/>
+        <w:spacing w:before="0" w:after="120"/>
+        <w:jc w:val="both"/>
+        <w:rPr/>
+      </w:pPr>
+      <w:r>
+        <w:rPr/>
+        <w:t xml:space="preserve">    </w:t>
+      </w:r>
+      <w:r>
+        <w:rPr/>
+        <w:t>[junit] Testcase: testMuevoDosAlgoformersDeDistintoJugadorYNoLanzaExcepcion took 0,001 sec</w:t>
+      </w:r>
+    </w:p>
+    <w:p>
+      <w:pPr>
+        <w:pStyle w:val="Standard"/>
+        <w:spacing w:before="0" w:after="120"/>
+        <w:jc w:val="both"/>
+        <w:rPr/>
+      </w:pPr>
+      <w:r>
+        <w:rPr/>
+        <w:t xml:space="preserve">    </w:t>
+      </w:r>
+      <w:r>
+        <w:rPr/>
+        <w:t>[junit] Testcase: testAtacoDosVecesSeguidasConElMismoAlgoformerYLanzaExcepcion took 0,001 sec</w:t>
+      </w:r>
+    </w:p>
+    <w:p>
+      <w:pPr>
+        <w:pStyle w:val="Standard"/>
+        <w:spacing w:before="0" w:after="120"/>
+        <w:jc w:val="both"/>
+        <w:rPr/>
+      </w:pPr>
+      <w:r>
+        <w:rPr/>
+        <w:t xml:space="preserve">    </w:t>
+      </w:r>
+      <w:r>
+        <w:rPr/>
+        <w:t>[junit] Testcase: testMuevoDosVecesSeguidasMismoAlgoformerYLanzaExcepcion took 0,001 sec</w:t>
+      </w:r>
+    </w:p>
+    <w:p>
+      <w:pPr>
+        <w:pStyle w:val="Standard"/>
+        <w:spacing w:before="0" w:after="120"/>
+        <w:jc w:val="both"/>
+        <w:rPr/>
+      </w:pPr>
+      <w:r>
+        <w:rPr/>
+      </w:r>
+    </w:p>
+    <w:p>
+      <w:pPr>
+        <w:pStyle w:val="Standard"/>
+        <w:spacing w:before="0" w:after="120"/>
+        <w:jc w:val="both"/>
+        <w:rPr/>
+      </w:pPr>
+      <w:r>
+        <w:rPr/>
+        <w:t>BUILD SUCCESSFUL</w:t>
+      </w:r>
+    </w:p>
+    <w:p>
+      <w:pPr>
+        <w:pStyle w:val="Standard"/>
+        <w:spacing w:before="0" w:after="120"/>
+        <w:jc w:val="both"/>
+        <w:rPr/>
+      </w:pPr>
+      <w:r>
+        <w:rPr/>
+        <w:t>Total time: 5 seconds</w:t>
+      </w:r>
+    </w:p>
+    <w:p>
+      <w:pPr>
+        <w:pStyle w:val="Standard"/>
+        <w:spacing w:before="0" w:after="120"/>
+        <w:jc w:val="both"/>
+        <w:rPr/>
+      </w:pPr>
+      <w:r>
+        <w:rPr/>
+        <w:t xml:space="preserve">root@NachoxPC:/home/nachox/workspace/Algoformers# </w:t>
+      </w:r>
     </w:p>
     <w:sectPr>
       <w:type w:val="nextPage"/>
@@ -3858,6 +6554,8 @@
       </w:pPr>
       <w:rPr>
         <w:rFonts w:ascii="Wingdings" w:hAnsi="Wingdings" w:cs="Wingdings" w:hint="default"/>
+        <w:sz w:val="22"/>
+        <w:rFonts w:cs="Wingdings"/>
       </w:rPr>
     </w:lvl>
     <w:lvl w:ilvl="1">
@@ -3870,6 +6568,8 @@
       </w:pPr>
       <w:rPr>
         <w:rFonts w:ascii="Wingdings" w:hAnsi="Wingdings" w:cs="Wingdings" w:hint="default"/>
+        <w:sz w:val="22"/>
+        <w:rFonts w:cs="Wingdings"/>
       </w:rPr>
     </w:lvl>
     <w:lvl w:ilvl="2">
@@ -3882,6 +6582,8 @@
       </w:pPr>
       <w:rPr>
         <w:rFonts w:ascii="Wingdings" w:hAnsi="Wingdings" w:cs="Wingdings" w:hint="default"/>
+        <w:sz w:val="22"/>
+        <w:rFonts w:cs="Wingdings"/>
       </w:rPr>
     </w:lvl>
     <w:lvl w:ilvl="3">
@@ -3894,6 +6596,8 @@
       </w:pPr>
       <w:rPr>
         <w:rFonts w:ascii="Wingdings" w:hAnsi="Wingdings" w:cs="Wingdings" w:hint="default"/>
+        <w:sz w:val="22"/>
+        <w:rFonts w:cs="Wingdings"/>
       </w:rPr>
     </w:lvl>
     <w:lvl w:ilvl="4">
@@ -3906,6 +6610,8 @@
       </w:pPr>
       <w:rPr>
         <w:rFonts w:ascii="Wingdings" w:hAnsi="Wingdings" w:cs="Wingdings" w:hint="default"/>
+        <w:sz w:val="22"/>
+        <w:rFonts w:cs="Wingdings"/>
       </w:rPr>
     </w:lvl>
     <w:lvl w:ilvl="5">
@@ -3918,6 +6624,8 @@
       </w:pPr>
       <w:rPr>
         <w:rFonts w:ascii="Wingdings" w:hAnsi="Wingdings" w:cs="Wingdings" w:hint="default"/>
+        <w:sz w:val="22"/>
+        <w:rFonts w:cs="Wingdings"/>
       </w:rPr>
     </w:lvl>
     <w:lvl w:ilvl="6">
@@ -3930,6 +6638,8 @@
       </w:pPr>
       <w:rPr>
         <w:rFonts w:ascii="Wingdings" w:hAnsi="Wingdings" w:cs="Wingdings" w:hint="default"/>
+        <w:sz w:val="22"/>
+        <w:rFonts w:cs="Wingdings"/>
       </w:rPr>
     </w:lvl>
     <w:lvl w:ilvl="7">
@@ -3942,6 +6652,8 @@
       </w:pPr>
       <w:rPr>
         <w:rFonts w:ascii="Wingdings" w:hAnsi="Wingdings" w:cs="Wingdings" w:hint="default"/>
+        <w:sz w:val="22"/>
+        <w:rFonts w:cs="Wingdings"/>
       </w:rPr>
     </w:lvl>
     <w:lvl w:ilvl="8">
@@ -3954,6 +6666,8 @@
       </w:pPr>
       <w:rPr>
         <w:rFonts w:ascii="Wingdings" w:hAnsi="Wingdings" w:cs="Wingdings" w:hint="default"/>
+        <w:sz w:val="22"/>
+        <w:rFonts w:cs="Wingdings"/>
       </w:rPr>
     </w:lvl>
   </w:abstractNum>
@@ -4123,6 +6837,8 @@
       </w:pPr>
       <w:rPr>
         <w:rFonts w:ascii="Wingdings" w:hAnsi="Wingdings" w:cs="Wingdings" w:hint="default"/>
+        <w:sz w:val="22"/>
+        <w:rFonts w:cs="Wingdings"/>
       </w:rPr>
     </w:lvl>
     <w:lvl w:ilvl="3">
@@ -4135,6 +6851,7 @@
       </w:pPr>
       <w:rPr>
         <w:rFonts w:ascii="Symbol" w:hAnsi="Symbol" w:cs="Symbol" w:hint="default"/>
+        <w:rFonts w:cs="Symbol"/>
       </w:rPr>
     </w:lvl>
     <w:lvl w:ilvl="4">
@@ -4160,6 +6877,8 @@
       </w:pPr>
       <w:rPr>
         <w:rFonts w:ascii="Wingdings" w:hAnsi="Wingdings" w:cs="Wingdings" w:hint="default"/>
+        <w:sz w:val="22"/>
+        <w:rFonts w:cs="Wingdings"/>
       </w:rPr>
     </w:lvl>
     <w:lvl w:ilvl="6">
@@ -4172,6 +6891,7 @@
       </w:pPr>
       <w:rPr>
         <w:rFonts w:ascii="Symbol" w:hAnsi="Symbol" w:cs="Symbol" w:hint="default"/>
+        <w:rFonts w:cs="Symbol"/>
       </w:rPr>
     </w:lvl>
     <w:lvl w:ilvl="7">
@@ -4197,6 +6917,8 @@
       </w:pPr>
       <w:rPr>
         <w:rFonts w:ascii="Wingdings" w:hAnsi="Wingdings" w:cs="Wingdings" w:hint="default"/>
+        <w:sz w:val="22"/>
+        <w:rFonts w:cs="Wingdings"/>
       </w:rPr>
     </w:lvl>
   </w:abstractNum>
@@ -4340,7 +7062,6 @@
     <w:rPrDefault>
       <w:rPr>
         <w:rFonts w:ascii="Liberation Serif" w:hAnsi="Liberation Serif" w:eastAsia="Droid Sans Fallback" w:cs="FreeSans"/>
-        <w:sz w:val="24"/>
         <w:szCs w:val="24"/>
         <w:lang w:val="es-AR" w:eastAsia="zh-CN" w:bidi="hi-IN"/>
       </w:rPr>
@@ -4737,7 +7458,7 @@
     </w:pPr>
     <w:rPr>
       <w:rFonts w:ascii="Liberation Serif" w:hAnsi="Liberation Serif" w:eastAsia="Droid Sans Fallback" w:cs="FreeSans"/>
-      <w:color w:val="auto"/>
+      <w:color w:val="00000A"/>
       <w:sz w:val="24"/>
       <w:szCs w:val="24"/>
       <w:lang w:val="es-AR" w:eastAsia="zh-CN" w:bidi="hi-IN"/>
@@ -4827,20 +7548,61 @@
       <w:rFonts w:cs="Courier New"/>
     </w:rPr>
   </w:style>
+  <w:style w:type="character" w:styleId="ListLabel6">
+    <w:name w:val="ListLabel 6"/>
+    <w:qFormat/>
+    <w:rPr>
+      <w:rFonts w:ascii="Verdana" w:hAnsi="Verdana" w:cs="Wingdings"/>
+      <w:sz w:val="22"/>
+    </w:rPr>
+  </w:style>
+  <w:style w:type="character" w:styleId="ListLabel7">
+    <w:name w:val="ListLabel 7"/>
+    <w:qFormat/>
+    <w:rPr>
+      <w:rFonts w:ascii="Verdana" w:hAnsi="Verdana" w:cs="Symbol"/>
+      <w:sz w:val="22"/>
+    </w:rPr>
+  </w:style>
+  <w:style w:type="character" w:styleId="ListLabel8">
+    <w:name w:val="ListLabel 8"/>
+    <w:qFormat/>
+    <w:rPr>
+      <w:rFonts w:ascii="Verdana" w:hAnsi="Verdana" w:cs="FreeSans"/>
+      <w:sz w:val="22"/>
+    </w:rPr>
+  </w:style>
+  <w:style w:type="character" w:styleId="ListLabel9">
+    <w:name w:val="ListLabel 9"/>
+    <w:qFormat/>
+    <w:rPr>
+      <w:rFonts w:cs="Courier New"/>
+    </w:rPr>
+  </w:style>
+  <w:style w:type="character" w:styleId="ListLabel10">
+    <w:name w:val="ListLabel 10"/>
+    <w:qFormat/>
+    <w:rPr>
+      <w:rFonts w:cs="Symbol"/>
+    </w:rPr>
+  </w:style>
   <w:style w:type="paragraph" w:styleId="Encabezado" w:customStyle="1">
     <w:name w:val="Encabezado"/>
-    <w:basedOn w:val="Standard"/>
     <w:next w:val="Cuerpodetexto"/>
     <w:qFormat/>
     <w:rsid w:val="00864a2f"/>
     <w:pPr>
       <w:keepNext/>
+      <w:widowControl w:val="false"/>
       <w:spacing w:before="240" w:after="120"/>
+      <w:textAlignment w:val="baseline"/>
     </w:pPr>
     <w:rPr>
       <w:rFonts w:ascii="Liberation Sans" w:hAnsi="Liberation Sans" w:eastAsia="Liberation Sans" w:cs="Liberation Sans"/>
+      <w:color w:val="auto"/>
       <w:sz w:val="28"/>
       <w:szCs w:val="28"/>
+      <w:lang w:val="es-AR" w:eastAsia="zh-CN" w:bidi="hi-IN"/>
     </w:rPr>
   </w:style>
   <w:style w:type="paragraph" w:styleId="Cuerpodetexto">
@@ -4853,10 +7615,18 @@
   </w:style>
   <w:style w:type="paragraph" w:styleId="Lista">
     <w:name w:val="Lista"/>
-    <w:basedOn w:val="Textbody"/>
     <w:rsid w:val="00864a2f"/>
-    <w:pPr/>
-    <w:rPr/>
+    <w:pPr>
+      <w:widowControl w:val="false"/>
+      <w:textAlignment w:val="baseline"/>
+    </w:pPr>
+    <w:rPr>
+      <w:rFonts w:ascii="Liberation Serif" w:hAnsi="Liberation Serif" w:eastAsia="Droid Sans Fallback" w:cs="FreeSans"/>
+      <w:color w:val="auto"/>
+      <w:sz w:val="24"/>
+      <w:szCs w:val="24"/>
+      <w:lang w:val="es-AR" w:eastAsia="zh-CN" w:bidi="hi-IN"/>
+    </w:rPr>
   </w:style>
   <w:style w:type="paragraph" w:styleId="Leyenda">
     <w:name w:val="Leyenda"/>
@@ -4875,13 +7645,20 @@
   </w:style>
   <w:style w:type="paragraph" w:styleId="Ndice" w:customStyle="1">
     <w:name w:val="Índice"/>
-    <w:basedOn w:val="Standard"/>
     <w:qFormat/>
     <w:rsid w:val="00864a2f"/>
     <w:pPr>
+      <w:widowControl w:val="false"/>
       <w:suppressLineNumbers/>
+      <w:textAlignment w:val="baseline"/>
     </w:pPr>
-    <w:rPr/>
+    <w:rPr>
+      <w:rFonts w:ascii="Liberation Serif" w:hAnsi="Liberation Serif" w:eastAsia="Droid Sans Fallback" w:cs="FreeSans"/>
+      <w:color w:val="auto"/>
+      <w:sz w:val="24"/>
+      <w:szCs w:val="24"/>
+      <w:lang w:val="es-AR" w:eastAsia="zh-CN" w:bidi="hi-IN"/>
+    </w:rPr>
   </w:style>
   <w:style w:type="paragraph" w:styleId="Standard" w:customStyle="1">
     <w:name w:val="Standard"/>
@@ -4896,7 +7673,7 @@
     </w:pPr>
     <w:rPr>
       <w:rFonts w:ascii="Liberation Serif" w:hAnsi="Liberation Serif" w:eastAsia="Droid Sans Fallback" w:cs="FreeSans"/>
-      <w:color w:val="auto"/>
+      <w:color w:val="00000A"/>
       <w:sz w:val="24"/>
       <w:szCs w:val="24"/>
       <w:lang w:val="es-AR" w:eastAsia="zh-CN" w:bidi="hi-IN"/>
@@ -4967,7 +7744,7 @@
       <w:color w:val="000000"/>
       <w:sz w:val="22"/>
       <w:szCs w:val="22"/>
-      <w:lang w:eastAsia="es-AR" w:bidi="ar-SA" w:val="es-AR"/>
+      <w:lang w:val="es-AR" w:eastAsia="es-AR" w:bidi="ar-SA"/>
     </w:rPr>
   </w:style>
   <w:style w:type="paragraph" w:styleId="BalloonText">

</xml_diff>

<commit_message>
Agergo manual de juego
</commit_message>
<xml_diff>
--- a/documentos/Informes/Entrega 4 - 2016-06-27/TP_ALGORITMOS_EntregaFinal.docx
+++ b/documentos/Informes/Entrega 4 - 2016-06-27/TP_ALGORITMOS_EntregaFinal.docx
@@ -135,7 +135,7 @@
       <w:tblPr>
         <w:tblW w:w="9360" w:type="dxa"/>
         <w:jc w:val="left"/>
-        <w:tblInd w:w="-81" w:type="dxa"/>
+        <w:tblInd w:w="-91" w:type="dxa"/>
         <w:tblBorders>
           <w:top w:val="single" w:sz="8" w:space="0" w:color="000001"/>
           <w:left w:val="single" w:sz="8" w:space="0" w:color="000001"/>
@@ -146,7 +146,7 @@
         </w:tblBorders>
         <w:tblCellMar>
           <w:top w:w="55" w:type="dxa"/>
-          <w:left w:w="35" w:type="dxa"/>
+          <w:left w:w="25" w:type="dxa"/>
           <w:bottom w:w="55" w:type="dxa"/>
           <w:right w:w="55" w:type="dxa"/>
         </w:tblCellMar>
@@ -172,7 +172,7 @@
             </w:tcBorders>
             <w:shd w:color="auto" w:fill="auto" w:val="clear"/>
             <w:tcMar>
-              <w:left w:w="35" w:type="dxa"/>
+              <w:left w:w="25" w:type="dxa"/>
             </w:tcMar>
           </w:tcPr>
           <w:p>
@@ -207,7 +207,7 @@
             </w:tcBorders>
             <w:shd w:color="auto" w:fill="auto" w:val="clear"/>
             <w:tcMar>
-              <w:left w:w="35" w:type="dxa"/>
+              <w:left w:w="25" w:type="dxa"/>
             </w:tcMar>
           </w:tcPr>
           <w:p>
@@ -242,7 +242,7 @@
             </w:tcBorders>
             <w:shd w:color="auto" w:fill="auto" w:val="clear"/>
             <w:tcMar>
-              <w:left w:w="35" w:type="dxa"/>
+              <w:left w:w="25" w:type="dxa"/>
             </w:tcMar>
           </w:tcPr>
           <w:p>
@@ -280,7 +280,7 @@
             </w:tcBorders>
             <w:shd w:color="auto" w:fill="auto" w:val="clear"/>
             <w:tcMar>
-              <w:left w:w="35" w:type="dxa"/>
+              <w:left w:w="25" w:type="dxa"/>
             </w:tcMar>
           </w:tcPr>
           <w:p>
@@ -311,7 +311,7 @@
             </w:tcBorders>
             <w:shd w:color="auto" w:fill="auto" w:val="clear"/>
             <w:tcMar>
-              <w:left w:w="35" w:type="dxa"/>
+              <w:left w:w="25" w:type="dxa"/>
             </w:tcMar>
           </w:tcPr>
           <w:p>
@@ -342,7 +342,7 @@
             </w:tcBorders>
             <w:shd w:color="auto" w:fill="auto" w:val="clear"/>
             <w:tcMar>
-              <w:left w:w="35" w:type="dxa"/>
+              <w:left w:w="25" w:type="dxa"/>
             </w:tcMar>
           </w:tcPr>
           <w:p>
@@ -376,7 +376,7 @@
             </w:tcBorders>
             <w:shd w:color="auto" w:fill="auto" w:val="clear"/>
             <w:tcMar>
-              <w:left w:w="35" w:type="dxa"/>
+              <w:left w:w="25" w:type="dxa"/>
             </w:tcMar>
           </w:tcPr>
           <w:p>
@@ -407,7 +407,7 @@
             </w:tcBorders>
             <w:shd w:color="auto" w:fill="auto" w:val="clear"/>
             <w:tcMar>
-              <w:left w:w="35" w:type="dxa"/>
+              <w:left w:w="25" w:type="dxa"/>
             </w:tcMar>
           </w:tcPr>
           <w:p>
@@ -438,7 +438,7 @@
             </w:tcBorders>
             <w:shd w:color="auto" w:fill="auto" w:val="clear"/>
             <w:tcMar>
-              <w:left w:w="35" w:type="dxa"/>
+              <w:left w:w="25" w:type="dxa"/>
             </w:tcMar>
           </w:tcPr>
           <w:p>
@@ -474,7 +474,7 @@
             </w:tcBorders>
             <w:shd w:color="auto" w:fill="auto" w:val="clear"/>
             <w:tcMar>
-              <w:left w:w="35" w:type="dxa"/>
+              <w:left w:w="25" w:type="dxa"/>
             </w:tcMar>
           </w:tcPr>
           <w:p>
@@ -505,7 +505,7 @@
             </w:tcBorders>
             <w:shd w:color="auto" w:fill="auto" w:val="clear"/>
             <w:tcMar>
-              <w:left w:w="35" w:type="dxa"/>
+              <w:left w:w="25" w:type="dxa"/>
             </w:tcMar>
           </w:tcPr>
           <w:p>
@@ -536,7 +536,7 @@
             </w:tcBorders>
             <w:shd w:color="auto" w:fill="auto" w:val="clear"/>
             <w:tcMar>
-              <w:left w:w="35" w:type="dxa"/>
+              <w:left w:w="25" w:type="dxa"/>
             </w:tcMar>
           </w:tcPr>
           <w:p>
@@ -2669,6 +2669,9 @@
           <w:szCs w:val="22"/>
         </w:rPr>
       </w:r>
+      <w:r>
+        <w:br w:type="page"/>
+      </w:r>
     </w:p>
     <w:p>
       <w:pPr>
@@ -2677,16 +2680,22 @@
         <w:jc w:val="both"/>
         <w:rPr>
           <w:rFonts w:ascii="Verdana" w:hAnsi="Verdana"/>
-          <w:sz w:val="22"/>
-          <w:szCs w:val="22"/>
-        </w:rPr>
-      </w:pPr>
-      <w:r>
-        <w:rPr>
-          <w:rFonts w:ascii="Verdana" w:hAnsi="Verdana"/>
-          <w:sz w:val="22"/>
-          <w:szCs w:val="22"/>
-        </w:rPr>
+          <w:b/>
+          <w:b/>
+          <w:bCs/>
+          <w:sz w:val="24"/>
+          <w:szCs w:val="24"/>
+        </w:rPr>
+      </w:pPr>
+      <w:r>
+        <w:rPr>
+          <w:rFonts w:ascii="Verdana" w:hAnsi="Verdana"/>
+          <w:b/>
+          <w:bCs/>
+          <w:sz w:val="24"/>
+          <w:szCs w:val="24"/>
+        </w:rPr>
+        <w:t>Manual de Juego</w:t>
       </w:r>
     </w:p>
     <w:p>
@@ -2711,6 +2720,7 @@
     <w:p>
       <w:pPr>
         <w:pStyle w:val="Standard"/>
+        <w:spacing w:lineRule="auto" w:line="240" w:before="114" w:after="114"/>
         <w:ind w:left="720" w:hanging="0"/>
         <w:jc w:val="both"/>
         <w:rPr>
@@ -2725,11 +2735,13 @@
           <w:sz w:val="22"/>
           <w:szCs w:val="22"/>
         </w:rPr>
-      </w:r>
-    </w:p>
-    <w:p>
-      <w:pPr>
-        <w:pStyle w:val="Standard"/>
+        <w:t>Cada jugador arranca con tres algoformers cada uno en su modo Humanoide, en los extremos del tablero. La Chispa Suprema está posicionado alrededor del centro del mapa.</w:t>
+      </w:r>
+    </w:p>
+    <w:p>
+      <w:pPr>
+        <w:pStyle w:val="Standard"/>
+        <w:spacing w:lineRule="auto" w:line="240" w:before="114" w:after="114"/>
         <w:ind w:left="720" w:hanging="0"/>
         <w:jc w:val="both"/>
         <w:rPr>
@@ -2744,11 +2756,13 @@
           <w:sz w:val="22"/>
           <w:szCs w:val="22"/>
         </w:rPr>
-      </w:r>
-    </w:p>
-    <w:p>
-      <w:pPr>
-        <w:pStyle w:val="Standard"/>
+        <w:t>El objetivo de cada jugador es capturar la Chispa Suprema o destruir a todos los enemigos.</w:t>
+      </w:r>
+    </w:p>
+    <w:p>
+      <w:pPr>
+        <w:pStyle w:val="Standard"/>
+        <w:spacing w:lineRule="auto" w:line="240" w:before="114" w:after="114"/>
         <w:ind w:left="720" w:hanging="0"/>
         <w:jc w:val="both"/>
         <w:rPr>
@@ -2763,11 +2777,17 @@
           <w:sz w:val="22"/>
           <w:szCs w:val="22"/>
         </w:rPr>
-      </w:r>
-    </w:p>
-    <w:p>
-      <w:pPr>
-        <w:pStyle w:val="Standard"/>
+        <w:t>Cada jugador puede realizar varias acciones durante su turno:</w:t>
+      </w:r>
+    </w:p>
+    <w:p>
+      <w:pPr>
+        <w:pStyle w:val="Standard"/>
+        <w:numPr>
+          <w:ilvl w:val="0"/>
+          <w:numId w:val="4"/>
+        </w:numPr>
+        <w:spacing w:lineRule="auto" w:line="240" w:before="114" w:after="114"/>
         <w:ind w:left="720" w:hanging="0"/>
         <w:jc w:val="both"/>
         <w:rPr>
@@ -2782,11 +2802,17 @@
           <w:sz w:val="22"/>
           <w:szCs w:val="22"/>
         </w:rPr>
-      </w:r>
-    </w:p>
-    <w:p>
-      <w:pPr>
-        <w:pStyle w:val="Standard"/>
+        <w:t>Mover: apretando el botón de Mover, y luego apretando sobre uno de sus algoformers y realizando un segundo click sobre un casillero vacío, el algoformer seleccionado se moverá al casillero vacío.</w:t>
+      </w:r>
+    </w:p>
+    <w:p>
+      <w:pPr>
+        <w:pStyle w:val="Standard"/>
+        <w:numPr>
+          <w:ilvl w:val="0"/>
+          <w:numId w:val="4"/>
+        </w:numPr>
+        <w:spacing w:lineRule="auto" w:line="240" w:before="114" w:after="114"/>
         <w:ind w:left="720" w:hanging="0"/>
         <w:jc w:val="both"/>
         <w:rPr>
@@ -2801,11 +2827,17 @@
           <w:sz w:val="22"/>
           <w:szCs w:val="22"/>
         </w:rPr>
-      </w:r>
-    </w:p>
-    <w:p>
-      <w:pPr>
-        <w:pStyle w:val="Standard"/>
+        <w:t>Atacar: apretando el botón de Atacar, y luego apretando sobre uno de sus algoformers y realizando un segundo click sobre uno de los algoformers enemigos, el primero afectará por sus puntos de ataque al segundo. Este efecto de ataque se refleja en la barra de vida del algoformer atacado.</w:t>
+      </w:r>
+    </w:p>
+    <w:p>
+      <w:pPr>
+        <w:pStyle w:val="Standard"/>
+        <w:numPr>
+          <w:ilvl w:val="0"/>
+          <w:numId w:val="4"/>
+        </w:numPr>
+        <w:spacing w:lineRule="auto" w:line="240" w:before="114" w:after="114"/>
         <w:ind w:left="720" w:hanging="0"/>
         <w:jc w:val="both"/>
         <w:rPr>
@@ -2820,11 +2852,17 @@
           <w:sz w:val="22"/>
           <w:szCs w:val="22"/>
         </w:rPr>
-      </w:r>
-    </w:p>
-    <w:p>
-      <w:pPr>
-        <w:pStyle w:val="Standard"/>
+        <w:t>Combinar: apretando este botón y con los algoformers del jugador de quien es el turno, alineados verticalmente, realizará la combinación de los robots en Menasor o Superion dependiendo si son Decepticon o Autobot.</w:t>
+      </w:r>
+    </w:p>
+    <w:p>
+      <w:pPr>
+        <w:pStyle w:val="Standard"/>
+        <w:numPr>
+          <w:ilvl w:val="0"/>
+          <w:numId w:val="4"/>
+        </w:numPr>
+        <w:spacing w:lineRule="auto" w:line="240" w:before="114" w:after="114"/>
         <w:ind w:left="720" w:hanging="0"/>
         <w:jc w:val="both"/>
         <w:rPr>
@@ -2839,11 +2877,13 @@
           <w:sz w:val="22"/>
           <w:szCs w:val="22"/>
         </w:rPr>
-      </w:r>
-    </w:p>
-    <w:p>
-      <w:pPr>
-        <w:pStyle w:val="Standard"/>
+        <w:t xml:space="preserve">Transformar: apretando este botón y apretando sobre uno de los algoformers, este cambiará a su siguiente modo. Por ejemplo, si el modo actual de Optimus es humanoide y se apreta transformarse, al clickear sobre Optimus, este se transformará en su modo alterno. </w:t>
+      </w:r>
+    </w:p>
+    <w:p>
+      <w:pPr>
+        <w:pStyle w:val="Standard"/>
+        <w:spacing w:lineRule="auto" w:line="240" w:before="114" w:after="114"/>
         <w:ind w:left="720" w:hanging="0"/>
         <w:jc w:val="both"/>
         <w:rPr>
@@ -2858,11 +2898,13 @@
           <w:sz w:val="22"/>
           <w:szCs w:val="22"/>
         </w:rPr>
-      </w:r>
-    </w:p>
-    <w:p>
-      <w:pPr>
-        <w:pStyle w:val="Standard"/>
+        <w:t>Se le agregó un feature al tablero que es la posibilidad de visualizar el mapa de tierra y el mapa de aire. Apretando sobre el botón “Cambiar de superficie” se podrá alternar entre las superficies.</w:t>
+      </w:r>
+    </w:p>
+    <w:p>
+      <w:pPr>
+        <w:pStyle w:val="Standard"/>
+        <w:spacing w:lineRule="auto" w:line="240" w:before="114" w:after="114"/>
         <w:ind w:left="720" w:hanging="0"/>
         <w:jc w:val="both"/>
         <w:rPr>
@@ -2876,7 +2918,9 @@
           <w:rFonts w:ascii="Verdana" w:hAnsi="Verdana"/>
           <w:sz w:val="22"/>
           <w:szCs w:val="22"/>
-        </w:rPr>
+          <w:u w:val="none"/>
+        </w:rPr>
+        <w:t>Una vez que alguno de los jugadores obtiene la Chispa Suprema o destruye a todos sus enemigos, podrá ser declarado ganador.</w:t>
       </w:r>
     </w:p>
     <w:p>
@@ -2905,11 +2949,15 @@
         <w:jc w:val="both"/>
         <w:rPr>
           <w:rFonts w:ascii="Verdana" w:hAnsi="Verdana"/>
-        </w:rPr>
-      </w:pPr>
-      <w:r>
-        <w:rPr>
-          <w:rFonts w:ascii="Verdana" w:hAnsi="Verdana"/>
+          <w:sz w:val="22"/>
+          <w:szCs w:val="22"/>
+        </w:rPr>
+      </w:pPr>
+      <w:r>
+        <w:rPr>
+          <w:rFonts w:ascii="Verdana" w:hAnsi="Verdana"/>
+          <w:sz w:val="22"/>
+          <w:szCs w:val="22"/>
         </w:rPr>
       </w:r>
     </w:p>
@@ -2920,11 +2968,15 @@
         <w:jc w:val="both"/>
         <w:rPr>
           <w:rFonts w:ascii="Verdana" w:hAnsi="Verdana"/>
-        </w:rPr>
-      </w:pPr>
-      <w:r>
-        <w:rPr>
-          <w:rFonts w:ascii="Verdana" w:hAnsi="Verdana"/>
+          <w:sz w:val="22"/>
+          <w:szCs w:val="22"/>
+        </w:rPr>
+      </w:pPr>
+      <w:r>
+        <w:rPr>
+          <w:rFonts w:ascii="Verdana" w:hAnsi="Verdana"/>
+          <w:sz w:val="22"/>
+          <w:szCs w:val="22"/>
         </w:rPr>
       </w:r>
     </w:p>
@@ -2935,11 +2987,15 @@
         <w:jc w:val="both"/>
         <w:rPr>
           <w:rFonts w:ascii="Verdana" w:hAnsi="Verdana"/>
-        </w:rPr>
-      </w:pPr>
-      <w:r>
-        <w:rPr>
-          <w:rFonts w:ascii="Verdana" w:hAnsi="Verdana"/>
+          <w:sz w:val="22"/>
+          <w:szCs w:val="22"/>
+        </w:rPr>
+      </w:pPr>
+      <w:r>
+        <w:rPr>
+          <w:rFonts w:ascii="Verdana" w:hAnsi="Verdana"/>
+          <w:sz w:val="22"/>
+          <w:szCs w:val="22"/>
         </w:rPr>
       </w:r>
     </w:p>
@@ -2950,11 +3006,15 @@
         <w:jc w:val="both"/>
         <w:rPr>
           <w:rFonts w:ascii="Verdana" w:hAnsi="Verdana"/>
-        </w:rPr>
-      </w:pPr>
-      <w:r>
-        <w:rPr>
-          <w:rFonts w:ascii="Verdana" w:hAnsi="Verdana"/>
+          <w:sz w:val="22"/>
+          <w:szCs w:val="22"/>
+        </w:rPr>
+      </w:pPr>
+      <w:r>
+        <w:rPr>
+          <w:rFonts w:ascii="Verdana" w:hAnsi="Verdana"/>
+          <w:sz w:val="22"/>
+          <w:szCs w:val="22"/>
         </w:rPr>
       </w:r>
     </w:p>
@@ -2965,11 +3025,15 @@
         <w:jc w:val="both"/>
         <w:rPr>
           <w:rFonts w:ascii="Verdana" w:hAnsi="Verdana"/>
-        </w:rPr>
-      </w:pPr>
-      <w:r>
-        <w:rPr>
-          <w:rFonts w:ascii="Verdana" w:hAnsi="Verdana"/>
+          <w:sz w:val="22"/>
+          <w:szCs w:val="22"/>
+        </w:rPr>
+      </w:pPr>
+      <w:r>
+        <w:rPr>
+          <w:rFonts w:ascii="Verdana" w:hAnsi="Verdana"/>
+          <w:sz w:val="22"/>
+          <w:szCs w:val="22"/>
         </w:rPr>
       </w:r>
     </w:p>
@@ -2980,12 +3044,217 @@
         <w:jc w:val="both"/>
         <w:rPr>
           <w:rFonts w:ascii="Verdana" w:hAnsi="Verdana"/>
-        </w:rPr>
-      </w:pPr>
-      <w:r>
-        <w:rPr>
-          <w:rFonts w:ascii="Verdana" w:hAnsi="Verdana"/>
-        </w:rPr>
+          <w:sz w:val="22"/>
+          <w:szCs w:val="22"/>
+        </w:rPr>
+      </w:pPr>
+      <w:r>
+        <w:rPr>
+          <w:rFonts w:ascii="Verdana" w:hAnsi="Verdana"/>
+          <w:sz w:val="22"/>
+          <w:szCs w:val="22"/>
+        </w:rPr>
+      </w:r>
+    </w:p>
+    <w:p>
+      <w:pPr>
+        <w:pStyle w:val="Standard"/>
+        <w:ind w:left="720" w:hanging="0"/>
+        <w:jc w:val="both"/>
+        <w:rPr>
+          <w:rFonts w:ascii="Verdana" w:hAnsi="Verdana"/>
+          <w:sz w:val="22"/>
+          <w:szCs w:val="22"/>
+        </w:rPr>
+      </w:pPr>
+      <w:r>
+        <w:rPr>
+          <w:rFonts w:ascii="Verdana" w:hAnsi="Verdana"/>
+          <w:sz w:val="22"/>
+          <w:szCs w:val="22"/>
+        </w:rPr>
+      </w:r>
+    </w:p>
+    <w:p>
+      <w:pPr>
+        <w:pStyle w:val="Standard"/>
+        <w:ind w:left="720" w:hanging="0"/>
+        <w:jc w:val="both"/>
+        <w:rPr>
+          <w:rFonts w:ascii="Verdana" w:hAnsi="Verdana"/>
+          <w:sz w:val="22"/>
+          <w:szCs w:val="22"/>
+        </w:rPr>
+      </w:pPr>
+      <w:r>
+        <w:rPr>
+          <w:rFonts w:ascii="Verdana" w:hAnsi="Verdana"/>
+          <w:sz w:val="22"/>
+          <w:szCs w:val="22"/>
+        </w:rPr>
+      </w:r>
+    </w:p>
+    <w:p>
+      <w:pPr>
+        <w:pStyle w:val="Standard"/>
+        <w:ind w:left="720" w:hanging="0"/>
+        <w:jc w:val="both"/>
+        <w:rPr>
+          <w:rFonts w:ascii="Verdana" w:hAnsi="Verdana"/>
+          <w:sz w:val="22"/>
+          <w:szCs w:val="22"/>
+        </w:rPr>
+      </w:pPr>
+      <w:r>
+        <w:rPr>
+          <w:rFonts w:ascii="Verdana" w:hAnsi="Verdana"/>
+          <w:sz w:val="22"/>
+          <w:szCs w:val="22"/>
+        </w:rPr>
+      </w:r>
+    </w:p>
+    <w:p>
+      <w:pPr>
+        <w:pStyle w:val="Standard"/>
+        <w:ind w:left="720" w:hanging="0"/>
+        <w:jc w:val="both"/>
+        <w:rPr>
+          <w:rFonts w:ascii="Verdana" w:hAnsi="Verdana"/>
+          <w:sz w:val="22"/>
+          <w:szCs w:val="22"/>
+        </w:rPr>
+      </w:pPr>
+      <w:r>
+        <w:rPr>
+          <w:rFonts w:ascii="Verdana" w:hAnsi="Verdana"/>
+          <w:sz w:val="22"/>
+          <w:szCs w:val="22"/>
+        </w:rPr>
+      </w:r>
+    </w:p>
+    <w:p>
+      <w:pPr>
+        <w:pStyle w:val="Standard"/>
+        <w:ind w:left="720" w:hanging="0"/>
+        <w:jc w:val="both"/>
+        <w:rPr>
+          <w:rFonts w:ascii="Verdana" w:hAnsi="Verdana"/>
+          <w:sz w:val="22"/>
+          <w:szCs w:val="22"/>
+        </w:rPr>
+      </w:pPr>
+      <w:r>
+        <w:rPr>
+          <w:rFonts w:ascii="Verdana" w:hAnsi="Verdana"/>
+          <w:sz w:val="22"/>
+          <w:szCs w:val="22"/>
+        </w:rPr>
+      </w:r>
+    </w:p>
+    <w:p>
+      <w:pPr>
+        <w:pStyle w:val="Standard"/>
+        <w:ind w:left="720" w:hanging="0"/>
+        <w:jc w:val="both"/>
+        <w:rPr>
+          <w:rFonts w:ascii="Verdana" w:hAnsi="Verdana"/>
+        </w:rPr>
+      </w:pPr>
+      <w:r>
+        <w:rPr>
+          <w:rFonts w:ascii="Verdana" w:hAnsi="Verdana"/>
+        </w:rPr>
+      </w:r>
+    </w:p>
+    <w:p>
+      <w:pPr>
+        <w:pStyle w:val="Standard"/>
+        <w:ind w:left="720" w:hanging="0"/>
+        <w:jc w:val="both"/>
+        <w:rPr>
+          <w:rFonts w:ascii="Verdana" w:hAnsi="Verdana"/>
+        </w:rPr>
+      </w:pPr>
+      <w:r>
+        <w:rPr>
+          <w:rFonts w:ascii="Verdana" w:hAnsi="Verdana"/>
+        </w:rPr>
+      </w:r>
+    </w:p>
+    <w:p>
+      <w:pPr>
+        <w:pStyle w:val="Standard"/>
+        <w:ind w:left="720" w:hanging="0"/>
+        <w:jc w:val="both"/>
+        <w:rPr>
+          <w:rFonts w:ascii="Verdana" w:hAnsi="Verdana"/>
+        </w:rPr>
+      </w:pPr>
+      <w:r>
+        <w:rPr>
+          <w:rFonts w:ascii="Verdana" w:hAnsi="Verdana"/>
+        </w:rPr>
+      </w:r>
+    </w:p>
+    <w:p>
+      <w:pPr>
+        <w:pStyle w:val="Standard"/>
+        <w:ind w:left="720" w:hanging="0"/>
+        <w:jc w:val="both"/>
+        <w:rPr>
+          <w:rFonts w:ascii="Verdana" w:hAnsi="Verdana"/>
+        </w:rPr>
+      </w:pPr>
+      <w:r>
+        <w:rPr>
+          <w:rFonts w:ascii="Verdana" w:hAnsi="Verdana"/>
+        </w:rPr>
+      </w:r>
+    </w:p>
+    <w:p>
+      <w:pPr>
+        <w:pStyle w:val="Standard"/>
+        <w:ind w:left="720" w:hanging="0"/>
+        <w:jc w:val="both"/>
+        <w:rPr>
+          <w:rFonts w:ascii="Verdana" w:hAnsi="Verdana"/>
+        </w:rPr>
+      </w:pPr>
+      <w:r>
+        <w:rPr>
+          <w:rFonts w:ascii="Verdana" w:hAnsi="Verdana"/>
+        </w:rPr>
+      </w:r>
+    </w:p>
+    <w:p>
+      <w:pPr>
+        <w:pStyle w:val="Standard"/>
+        <w:ind w:left="720" w:hanging="0"/>
+        <w:jc w:val="both"/>
+        <w:rPr>
+          <w:rFonts w:ascii="Verdana" w:hAnsi="Verdana"/>
+        </w:rPr>
+      </w:pPr>
+      <w:r>
+        <w:rPr>
+          <w:rFonts w:ascii="Verdana" w:hAnsi="Verdana"/>
+        </w:rPr>
+      </w:r>
+    </w:p>
+    <w:p>
+      <w:pPr>
+        <w:pStyle w:val="Standard"/>
+        <w:ind w:left="720" w:hanging="0"/>
+        <w:jc w:val="both"/>
+        <w:rPr>
+          <w:rFonts w:ascii="Verdana" w:hAnsi="Verdana"/>
+        </w:rPr>
+      </w:pPr>
+      <w:r>
+        <w:rPr/>
+      </w:r>
+      <w:r>
+        <w:br w:type="page"/>
       </w:r>
     </w:p>
     <w:p>
@@ -6925,6 +7194,143 @@
   <w:abstractNum w:abstractNumId="4">
     <w:lvl w:ilvl="0">
       <w:start w:val="1"/>
+      <w:numFmt w:val="bullet"/>
+      <w:lvlText w:val=""/>
+      <w:lvlJc w:val="left"/>
+      <w:pPr>
+        <w:tabs>
+          <w:tab w:val="num" w:pos="720"/>
+        </w:tabs>
+        <w:ind w:left="720" w:hanging="360"/>
+      </w:pPr>
+      <w:rPr>
+        <w:rFonts w:ascii="Wingdings" w:hAnsi="Wingdings" w:cs="Wingdings" w:hint="default"/>
+      </w:rPr>
+    </w:lvl>
+    <w:lvl w:ilvl="1">
+      <w:start w:val="1"/>
+      <w:numFmt w:val="bullet"/>
+      <w:lvlText w:val=""/>
+      <w:lvlJc w:val="left"/>
+      <w:pPr>
+        <w:tabs>
+          <w:tab w:val="num" w:pos="1080"/>
+        </w:tabs>
+        <w:ind w:left="1080" w:hanging="360"/>
+      </w:pPr>
+      <w:rPr>
+        <w:rFonts w:ascii="Wingdings" w:hAnsi="Wingdings" w:cs="Wingdings" w:hint="default"/>
+      </w:rPr>
+    </w:lvl>
+    <w:lvl w:ilvl="2">
+      <w:start w:val="1"/>
+      <w:numFmt w:val="bullet"/>
+      <w:lvlText w:val=""/>
+      <w:lvlJc w:val="left"/>
+      <w:pPr>
+        <w:tabs>
+          <w:tab w:val="num" w:pos="1440"/>
+        </w:tabs>
+        <w:ind w:left="1440" w:hanging="360"/>
+      </w:pPr>
+      <w:rPr>
+        <w:rFonts w:ascii="Wingdings" w:hAnsi="Wingdings" w:cs="Wingdings" w:hint="default"/>
+      </w:rPr>
+    </w:lvl>
+    <w:lvl w:ilvl="3">
+      <w:start w:val="1"/>
+      <w:numFmt w:val="bullet"/>
+      <w:lvlText w:val=""/>
+      <w:lvlJc w:val="left"/>
+      <w:pPr>
+        <w:tabs>
+          <w:tab w:val="num" w:pos="1800"/>
+        </w:tabs>
+        <w:ind w:left="1800" w:hanging="360"/>
+      </w:pPr>
+      <w:rPr>
+        <w:rFonts w:ascii="Wingdings" w:hAnsi="Wingdings" w:cs="Wingdings" w:hint="default"/>
+      </w:rPr>
+    </w:lvl>
+    <w:lvl w:ilvl="4">
+      <w:start w:val="1"/>
+      <w:numFmt w:val="bullet"/>
+      <w:lvlText w:val=""/>
+      <w:lvlJc w:val="left"/>
+      <w:pPr>
+        <w:tabs>
+          <w:tab w:val="num" w:pos="2160"/>
+        </w:tabs>
+        <w:ind w:left="2160" w:hanging="360"/>
+      </w:pPr>
+      <w:rPr>
+        <w:rFonts w:ascii="Wingdings" w:hAnsi="Wingdings" w:cs="Wingdings" w:hint="default"/>
+      </w:rPr>
+    </w:lvl>
+    <w:lvl w:ilvl="5">
+      <w:start w:val="1"/>
+      <w:numFmt w:val="bullet"/>
+      <w:lvlText w:val=""/>
+      <w:lvlJc w:val="left"/>
+      <w:pPr>
+        <w:tabs>
+          <w:tab w:val="num" w:pos="2520"/>
+        </w:tabs>
+        <w:ind w:left="2520" w:hanging="360"/>
+      </w:pPr>
+      <w:rPr>
+        <w:rFonts w:ascii="Wingdings" w:hAnsi="Wingdings" w:cs="Wingdings" w:hint="default"/>
+      </w:rPr>
+    </w:lvl>
+    <w:lvl w:ilvl="6">
+      <w:start w:val="1"/>
+      <w:numFmt w:val="bullet"/>
+      <w:lvlText w:val=""/>
+      <w:lvlJc w:val="left"/>
+      <w:pPr>
+        <w:tabs>
+          <w:tab w:val="num" w:pos="2880"/>
+        </w:tabs>
+        <w:ind w:left="2880" w:hanging="360"/>
+      </w:pPr>
+      <w:rPr>
+        <w:rFonts w:ascii="Wingdings" w:hAnsi="Wingdings" w:cs="Wingdings" w:hint="default"/>
+      </w:rPr>
+    </w:lvl>
+    <w:lvl w:ilvl="7">
+      <w:start w:val="1"/>
+      <w:numFmt w:val="bullet"/>
+      <w:lvlText w:val=""/>
+      <w:lvlJc w:val="left"/>
+      <w:pPr>
+        <w:tabs>
+          <w:tab w:val="num" w:pos="3240"/>
+        </w:tabs>
+        <w:ind w:left="3240" w:hanging="360"/>
+      </w:pPr>
+      <w:rPr>
+        <w:rFonts w:ascii="Wingdings" w:hAnsi="Wingdings" w:cs="Wingdings" w:hint="default"/>
+      </w:rPr>
+    </w:lvl>
+    <w:lvl w:ilvl="8">
+      <w:start w:val="1"/>
+      <w:numFmt w:val="bullet"/>
+      <w:lvlText w:val=""/>
+      <w:lvlJc w:val="left"/>
+      <w:pPr>
+        <w:tabs>
+          <w:tab w:val="num" w:pos="3600"/>
+        </w:tabs>
+        <w:ind w:left="3600" w:hanging="360"/>
+      </w:pPr>
+      <w:rPr>
+        <w:rFonts w:ascii="Wingdings" w:hAnsi="Wingdings" w:cs="Wingdings" w:hint="default"/>
+      </w:rPr>
+    </w:lvl>
+  </w:abstractNum>
+  <w:abstractNum w:abstractNumId="5">
+    <w:lvl w:ilvl="0">
+      <w:start w:val="1"/>
       <w:numFmt w:val="none"/>
       <w:suff w:val="nothing"/>
       <w:lvlText w:val=""/>
@@ -7052,6 +7458,9 @@
   </w:num>
   <w:num w:numId="4">
     <w:abstractNumId w:val="4"/>
+  </w:num>
+  <w:num w:numId="5">
+    <w:abstractNumId w:val="5"/>
   </w:num>
 </w:numbering>
 </file>
@@ -7586,20 +7995,61 @@
       <w:rFonts w:cs="Symbol"/>
     </w:rPr>
   </w:style>
+  <w:style w:type="character" w:styleId="ListLabel11">
+    <w:name w:val="ListLabel 11"/>
+    <w:qFormat/>
+    <w:rPr>
+      <w:rFonts w:ascii="Verdana" w:hAnsi="Verdana" w:cs="Wingdings"/>
+      <w:sz w:val="22"/>
+    </w:rPr>
+  </w:style>
+  <w:style w:type="character" w:styleId="ListLabel12">
+    <w:name w:val="ListLabel 12"/>
+    <w:qFormat/>
+    <w:rPr>
+      <w:rFonts w:ascii="Verdana" w:hAnsi="Verdana" w:cs="Symbol"/>
+      <w:sz w:val="22"/>
+    </w:rPr>
+  </w:style>
+  <w:style w:type="character" w:styleId="ListLabel13">
+    <w:name w:val="ListLabel 13"/>
+    <w:qFormat/>
+    <w:rPr>
+      <w:rFonts w:ascii="Verdana" w:hAnsi="Verdana" w:cs="FreeSans"/>
+      <w:sz w:val="22"/>
+    </w:rPr>
+  </w:style>
+  <w:style w:type="character" w:styleId="ListLabel14">
+    <w:name w:val="ListLabel 14"/>
+    <w:qFormat/>
+    <w:rPr>
+      <w:rFonts w:cs="Courier New"/>
+    </w:rPr>
+  </w:style>
+  <w:style w:type="character" w:styleId="ListLabel15">
+    <w:name w:val="ListLabel 15"/>
+    <w:qFormat/>
+    <w:rPr>
+      <w:rFonts w:cs="Symbol"/>
+    </w:rPr>
+  </w:style>
   <w:style w:type="paragraph" w:styleId="Encabezado" w:customStyle="1">
     <w:name w:val="Encabezado"/>
+    <w:basedOn w:val="Normal"/>
     <w:next w:val="Cuerpodetexto"/>
     <w:qFormat/>
     <w:rsid w:val="00864a2f"/>
     <w:pPr>
       <w:keepNext/>
       <w:widowControl w:val="false"/>
+      <w:bidi w:val="0"/>
       <w:spacing w:before="240" w:after="120"/>
+      <w:jc w:val="left"/>
       <w:textAlignment w:val="baseline"/>
     </w:pPr>
     <w:rPr>
       <w:rFonts w:ascii="Liberation Sans" w:hAnsi="Liberation Sans" w:eastAsia="Liberation Sans" w:cs="Liberation Sans"/>
-      <w:color w:val="auto"/>
+      <w:color w:val="00000A"/>
       <w:sz w:val="28"/>
       <w:szCs w:val="28"/>
       <w:lang w:val="es-AR" w:eastAsia="zh-CN" w:bidi="hi-IN"/>
@@ -7615,14 +8065,17 @@
   </w:style>
   <w:style w:type="paragraph" w:styleId="Lista">
     <w:name w:val="Lista"/>
+    <w:basedOn w:val="Cuerpodetexto"/>
     <w:rsid w:val="00864a2f"/>
     <w:pPr>
       <w:widowControl w:val="false"/>
+      <w:bidi w:val="0"/>
+      <w:jc w:val="left"/>
       <w:textAlignment w:val="baseline"/>
     </w:pPr>
     <w:rPr>
       <w:rFonts w:ascii="Liberation Serif" w:hAnsi="Liberation Serif" w:eastAsia="Droid Sans Fallback" w:cs="FreeSans"/>
-      <w:color w:val="auto"/>
+      <w:color w:val="00000A"/>
       <w:sz w:val="24"/>
       <w:szCs w:val="24"/>
       <w:lang w:val="es-AR" w:eastAsia="zh-CN" w:bidi="hi-IN"/>
@@ -7645,16 +8098,19 @@
   </w:style>
   <w:style w:type="paragraph" w:styleId="Ndice" w:customStyle="1">
     <w:name w:val="Índice"/>
+    <w:basedOn w:val="Normal"/>
     <w:qFormat/>
     <w:rsid w:val="00864a2f"/>
     <w:pPr>
       <w:widowControl w:val="false"/>
       <w:suppressLineNumbers/>
+      <w:bidi w:val="0"/>
+      <w:jc w:val="left"/>
       <w:textAlignment w:val="baseline"/>
     </w:pPr>
     <w:rPr>
       <w:rFonts w:ascii="Liberation Serif" w:hAnsi="Liberation Serif" w:eastAsia="Droid Sans Fallback" w:cs="FreeSans"/>
-      <w:color w:val="auto"/>
+      <w:color w:val="00000A"/>
       <w:sz w:val="24"/>
       <w:szCs w:val="24"/>
       <w:lang w:val="es-AR" w:eastAsia="zh-CN" w:bidi="hi-IN"/>

</xml_diff>